<commit_message>
feat(DWSI): add final version of RAID5 task
</commit_message>
<xml_diff>
--- a/DWSI/Eval1/UD2-SOs/Practica_RAID_BBM.docx
+++ b/DWSI/Eval1/UD2-SOs/Practica_RAID_BBM.docx
@@ -26,8 +26,9 @@
           <w:sz w:val="44"/>
           <w:szCs w:val="44"/>
         </w:rPr>
-        <w:t>Práctica "Creación MV Ubuntu 22.04 Server</w:t>
-      </w:r>
+        <w:t xml:space="preserve">Práctica "Creación MV </w:t>
+      </w:r>
+      <w:proofErr w:type="spellStart"/>
       <w:r>
         <w:rPr>
           <w:rFonts w:ascii="TimesNewRomanPS-BoldMT" w:hAnsi="TimesNewRomanPS-BoldMT" w:cs="TimesNewRomanPS-BoldMT"/>
@@ -37,8 +38,9 @@
           <w:sz w:val="44"/>
           <w:szCs w:val="44"/>
         </w:rPr>
-        <w:t xml:space="preserve"> </w:t>
-      </w:r>
+        <w:t>Ubuntu</w:t>
+      </w:r>
+      <w:proofErr w:type="spellEnd"/>
       <w:r>
         <w:rPr>
           <w:rFonts w:ascii="TimesNewRomanPS-BoldMT" w:hAnsi="TimesNewRomanPS-BoldMT" w:cs="TimesNewRomanPS-BoldMT"/>
@@ -48,7 +50,7 @@
           <w:sz w:val="44"/>
           <w:szCs w:val="44"/>
         </w:rPr>
-        <w:t>con RAID 5"</w:t>
+        <w:t xml:space="preserve"> 22.04 Server con RAID 5"</w:t>
       </w:r>
     </w:p>
     <w:p>
@@ -110,7 +112,39 @@
           <w:rFonts w:ascii="Calibri" w:hAnsi="Calibri" w:cs="Calibri"/>
           <w:kern w:val="0"/>
         </w:rPr>
-        <w:t>Esta actividad consiste en la creación de una máquina virtual Ubuntu Server y crear en esta máquina</w:t>
+        <w:t xml:space="preserve">Esta </w:t>
+      </w:r>
+      <w:proofErr w:type="spellStart"/>
+      <w:r>
+        <w:rPr>
+          <w:rFonts w:ascii="Calibri" w:hAnsi="Calibri" w:cs="Calibri"/>
+          <w:kern w:val="0"/>
+        </w:rPr>
+        <w:t>actividad</w:t>
+      </w:r>
+      <w:proofErr w:type="spellEnd"/>
+      <w:r>
+        <w:rPr>
+          <w:rFonts w:ascii="Calibri" w:hAnsi="Calibri" w:cs="Calibri"/>
+          <w:kern w:val="0"/>
+        </w:rPr>
+        <w:t xml:space="preserve"> consiste en la creación de una máquina virtual </w:t>
+      </w:r>
+      <w:proofErr w:type="spellStart"/>
+      <w:r>
+        <w:rPr>
+          <w:rFonts w:ascii="Calibri" w:hAnsi="Calibri" w:cs="Calibri"/>
+          <w:kern w:val="0"/>
+        </w:rPr>
+        <w:t>Ubuntu</w:t>
+      </w:r>
+      <w:proofErr w:type="spellEnd"/>
+      <w:r>
+        <w:rPr>
+          <w:rFonts w:ascii="Calibri" w:hAnsi="Calibri" w:cs="Calibri"/>
+          <w:kern w:val="0"/>
+        </w:rPr>
+        <w:t xml:space="preserve"> Server y crear en esta máquina</w:t>
       </w:r>
       <w:r>
         <w:rPr>
@@ -163,7 +197,27 @@
           <w:iCs/>
           <w:kern w:val="0"/>
         </w:rPr>
-        <w:t>Fecha de entrega: 11 de noviembre de 2024 hasta las 19:20:00h (hora del servidor)</w:t>
+        <w:t xml:space="preserve">Fecha de entrega: 11 de </w:t>
+      </w:r>
+      <w:proofErr w:type="spellStart"/>
+      <w:r>
+        <w:rPr>
+          <w:rFonts w:ascii="Calibri" w:hAnsi="Calibri" w:cs="Calibri"/>
+          <w:i/>
+          <w:iCs/>
+          <w:kern w:val="0"/>
+        </w:rPr>
+        <w:t>noviembre</w:t>
+      </w:r>
+      <w:proofErr w:type="spellEnd"/>
+      <w:r>
+        <w:rPr>
+          <w:rFonts w:ascii="Calibri" w:hAnsi="Calibri" w:cs="Calibri"/>
+          <w:i/>
+          <w:iCs/>
+          <w:kern w:val="0"/>
+        </w:rPr>
+        <w:t xml:space="preserve"> de 2024 hasta las 19:20:00h (hora del servidor)</w:t>
       </w:r>
     </w:p>
     <w:p>
@@ -220,12 +274,21 @@
         </w:rPr>
         <w:t xml:space="preserve">• </w:t>
       </w:r>
-      <w:r>
-        <w:rPr>
-          <w:rFonts w:ascii="Calibri" w:hAnsi="Calibri" w:cs="Calibri"/>
-          <w:kern w:val="0"/>
-        </w:rPr>
-        <w:t>Ubuntu Server 22.04 LTS</w:t>
+      <w:proofErr w:type="spellStart"/>
+      <w:r>
+        <w:rPr>
+          <w:rFonts w:ascii="Calibri" w:hAnsi="Calibri" w:cs="Calibri"/>
+          <w:kern w:val="0"/>
+        </w:rPr>
+        <w:t>Ubuntu</w:t>
+      </w:r>
+      <w:proofErr w:type="spellEnd"/>
+      <w:r>
+        <w:rPr>
+          <w:rFonts w:ascii="Calibri" w:hAnsi="Calibri" w:cs="Calibri"/>
+          <w:kern w:val="0"/>
+        </w:rPr>
+        <w:t xml:space="preserve"> Server 22.04 LTS</w:t>
       </w:r>
     </w:p>
     <w:p>
@@ -254,8 +317,17 @@
           <w:rFonts w:ascii="Calibri" w:hAnsi="Calibri" w:cs="Calibri"/>
           <w:kern w:val="0"/>
         </w:rPr>
-        <w:t>RAM: 2 gigabytes</w:t>
-      </w:r>
+        <w:t xml:space="preserve">RAM: 2 </w:t>
+      </w:r>
+      <w:proofErr w:type="spellStart"/>
+      <w:r>
+        <w:rPr>
+          <w:rFonts w:ascii="Calibri" w:hAnsi="Calibri" w:cs="Calibri"/>
+          <w:kern w:val="0"/>
+        </w:rPr>
+        <w:t>gigabytes</w:t>
+      </w:r>
+      <w:proofErr w:type="spellEnd"/>
     </w:p>
     <w:p>
       <w:pPr>
@@ -283,8 +355,17 @@
           <w:rFonts w:ascii="Calibri" w:hAnsi="Calibri" w:cs="Calibri"/>
           <w:kern w:val="0"/>
         </w:rPr>
-        <w:t>Disco duro: 50 gigabytes</w:t>
-      </w:r>
+        <w:t xml:space="preserve">Disco duro: 50 </w:t>
+      </w:r>
+      <w:proofErr w:type="spellStart"/>
+      <w:r>
+        <w:rPr>
+          <w:rFonts w:ascii="Calibri" w:hAnsi="Calibri" w:cs="Calibri"/>
+          <w:kern w:val="0"/>
+        </w:rPr>
+        <w:t>gigabytes</w:t>
+      </w:r>
+      <w:proofErr w:type="spellEnd"/>
     </w:p>
     <w:p>
       <w:pPr>
@@ -341,8 +422,17 @@
           <w:rFonts w:ascii="Calibri" w:hAnsi="Calibri" w:cs="Calibri"/>
           <w:kern w:val="0"/>
         </w:rPr>
-        <w:t>Usuario: tu nombre</w:t>
-      </w:r>
+        <w:t xml:space="preserve">Usuario: tu </w:t>
+      </w:r>
+      <w:proofErr w:type="spellStart"/>
+      <w:r>
+        <w:rPr>
+          <w:rFonts w:ascii="Calibri" w:hAnsi="Calibri" w:cs="Calibri"/>
+          <w:kern w:val="0"/>
+        </w:rPr>
+        <w:t>nombre</w:t>
+      </w:r>
+      <w:proofErr w:type="spellEnd"/>
     </w:p>
     <w:p>
       <w:pPr>
@@ -365,12 +455,21 @@
         </w:rPr>
         <w:t xml:space="preserve">• </w:t>
       </w:r>
-      <w:r>
-        <w:rPr>
-          <w:rFonts w:ascii="Calibri" w:hAnsi="Calibri" w:cs="Calibri"/>
-          <w:kern w:val="0"/>
-        </w:rPr>
-        <w:t>Contraseña: abc123.</w:t>
+      <w:proofErr w:type="spellStart"/>
+      <w:r>
+        <w:rPr>
+          <w:rFonts w:ascii="Calibri" w:hAnsi="Calibri" w:cs="Calibri"/>
+          <w:kern w:val="0"/>
+        </w:rPr>
+        <w:t>Contraseña</w:t>
+      </w:r>
+      <w:proofErr w:type="spellEnd"/>
+      <w:r>
+        <w:rPr>
+          <w:rFonts w:ascii="Calibri" w:hAnsi="Calibri" w:cs="Calibri"/>
+          <w:kern w:val="0"/>
+        </w:rPr>
+        <w:t>: abc123.</w:t>
       </w:r>
     </w:p>
     <w:p>
@@ -399,8 +498,17 @@
           <w:rFonts w:ascii="Calibri" w:hAnsi="Calibri" w:cs="Calibri"/>
           <w:kern w:val="0"/>
         </w:rPr>
-        <w:t>3 discos extra de 10 gigabytes</w:t>
-      </w:r>
+        <w:t xml:space="preserve">3 discos extra de 10 </w:t>
+      </w:r>
+      <w:proofErr w:type="spellStart"/>
+      <w:r>
+        <w:rPr>
+          <w:rFonts w:ascii="Calibri" w:hAnsi="Calibri" w:cs="Calibri"/>
+          <w:kern w:val="0"/>
+        </w:rPr>
+        <w:t>gigabytes</w:t>
+      </w:r>
+      <w:proofErr w:type="spellEnd"/>
     </w:p>
     <w:p>
       <w:pPr>
@@ -428,8 +536,17 @@
           <w:rFonts w:ascii="Calibri" w:hAnsi="Calibri" w:cs="Calibri"/>
           <w:kern w:val="0"/>
         </w:rPr>
-        <w:t>1 disco extra de 20 gigabytes</w:t>
-      </w:r>
+        <w:t xml:space="preserve">1 disco extra de 20 </w:t>
+      </w:r>
+      <w:proofErr w:type="spellStart"/>
+      <w:r>
+        <w:rPr>
+          <w:rFonts w:ascii="Calibri" w:hAnsi="Calibri" w:cs="Calibri"/>
+          <w:kern w:val="0"/>
+        </w:rPr>
+        <w:t>gigabytes</w:t>
+      </w:r>
+      <w:proofErr w:type="spellEnd"/>
     </w:p>
     <w:p>
       <w:pPr>
@@ -475,8 +592,33 @@
           <w:rFonts w:ascii="Calibri" w:hAnsi="Calibri" w:cs="Calibri"/>
           <w:kern w:val="0"/>
         </w:rPr>
-        <w:t>Elabora y envía un documento PDF con tu nombre completo y DNI en la portada. Usa una nueva</w:t>
-      </w:r>
+        <w:t xml:space="preserve">Elabora y envía un documento PDF con tu </w:t>
+      </w:r>
+      <w:proofErr w:type="spellStart"/>
+      <w:r>
+        <w:rPr>
+          <w:rFonts w:ascii="Calibri" w:hAnsi="Calibri" w:cs="Calibri"/>
+          <w:kern w:val="0"/>
+        </w:rPr>
+        <w:t>nombre</w:t>
+      </w:r>
+      <w:proofErr w:type="spellEnd"/>
+      <w:r>
+        <w:rPr>
+          <w:rFonts w:ascii="Calibri" w:hAnsi="Calibri" w:cs="Calibri"/>
+          <w:kern w:val="0"/>
+        </w:rPr>
+        <w:t xml:space="preserve"> completo y DNI en la portada. Usa una </w:t>
+      </w:r>
+      <w:proofErr w:type="spellStart"/>
+      <w:r>
+        <w:rPr>
+          <w:rFonts w:ascii="Calibri" w:hAnsi="Calibri" w:cs="Calibri"/>
+          <w:kern w:val="0"/>
+        </w:rPr>
+        <w:t>nueva</w:t>
+      </w:r>
+      <w:proofErr w:type="spellEnd"/>
       <w:r>
         <w:rPr>
           <w:rFonts w:ascii="Calibri" w:hAnsi="Calibri" w:cs="Calibri"/>
@@ -484,12 +626,21 @@
         </w:rPr>
         <w:t xml:space="preserve"> </w:t>
       </w:r>
-      <w:r>
-        <w:rPr>
-          <w:rFonts w:ascii="Calibri" w:hAnsi="Calibri" w:cs="Calibri"/>
-          <w:kern w:val="0"/>
-        </w:rPr>
-        <w:t>hoja por cada apartado, copia el enunciado</w:t>
+      <w:proofErr w:type="spellStart"/>
+      <w:r>
+        <w:rPr>
+          <w:rFonts w:ascii="Calibri" w:hAnsi="Calibri" w:cs="Calibri"/>
+          <w:kern w:val="0"/>
+        </w:rPr>
+        <w:t>hoja</w:t>
+      </w:r>
+      <w:proofErr w:type="spellEnd"/>
+      <w:r>
+        <w:rPr>
+          <w:rFonts w:ascii="Calibri" w:hAnsi="Calibri" w:cs="Calibri"/>
+          <w:kern w:val="0"/>
+        </w:rPr>
+        <w:t xml:space="preserve"> por cada apartado, copia el enunciado</w:t>
       </w:r>
     </w:p>
     <w:p>
@@ -517,19 +668,105 @@
           <w:rFonts w:ascii="Calibri" w:hAnsi="Calibri" w:cs="Calibri"/>
         </w:rPr>
         <w:lastRenderedPageBreak/>
-        <w:t>1.- Captura la salida del comando lsblk. Confirma que cumple con el enunciado y explica con tus</w:t>
-      </w:r>
-      <w:r>
-        <w:rPr>
-          <w:rFonts w:ascii="Calibri" w:hAnsi="Calibri" w:cs="Calibri"/>
-        </w:rPr>
-        <w:t xml:space="preserve"> </w:t>
-      </w:r>
-      <w:r>
-        <w:rPr>
-          <w:rFonts w:ascii="Calibri" w:hAnsi="Calibri" w:cs="Calibri"/>
-        </w:rPr>
-        <w:t>palabras qué discos físicos (no particiones) tienes en el sistema.</w:t>
+        <w:t xml:space="preserve">1.- Captura la </w:t>
+      </w:r>
+      <w:proofErr w:type="spellStart"/>
+      <w:r>
+        <w:rPr>
+          <w:rFonts w:ascii="Calibri" w:hAnsi="Calibri" w:cs="Calibri"/>
+        </w:rPr>
+        <w:t>salida</w:t>
+      </w:r>
+      <w:proofErr w:type="spellEnd"/>
+      <w:r>
+        <w:rPr>
+          <w:rFonts w:ascii="Calibri" w:hAnsi="Calibri" w:cs="Calibri"/>
+        </w:rPr>
+        <w:t xml:space="preserve"> del comando </w:t>
+      </w:r>
+      <w:proofErr w:type="spellStart"/>
+      <w:r>
+        <w:rPr>
+          <w:rFonts w:ascii="Calibri" w:hAnsi="Calibri" w:cs="Calibri"/>
+        </w:rPr>
+        <w:t>lsblk</w:t>
+      </w:r>
+      <w:proofErr w:type="spellEnd"/>
+      <w:r>
+        <w:rPr>
+          <w:rFonts w:ascii="Calibri" w:hAnsi="Calibri" w:cs="Calibri"/>
+        </w:rPr>
+        <w:t xml:space="preserve">. Confirma que </w:t>
+      </w:r>
+      <w:proofErr w:type="spellStart"/>
+      <w:r>
+        <w:rPr>
+          <w:rFonts w:ascii="Calibri" w:hAnsi="Calibri" w:cs="Calibri"/>
+        </w:rPr>
+        <w:t>cumple</w:t>
+      </w:r>
+      <w:proofErr w:type="spellEnd"/>
+      <w:r>
+        <w:rPr>
+          <w:rFonts w:ascii="Calibri" w:hAnsi="Calibri" w:cs="Calibri"/>
+        </w:rPr>
+        <w:t xml:space="preserve"> con el enunciado y explica con </w:t>
+      </w:r>
+      <w:proofErr w:type="spellStart"/>
+      <w:r>
+        <w:rPr>
+          <w:rFonts w:ascii="Calibri" w:hAnsi="Calibri" w:cs="Calibri"/>
+        </w:rPr>
+        <w:t>tus</w:t>
+      </w:r>
+      <w:proofErr w:type="spellEnd"/>
+      <w:r>
+        <w:rPr>
+          <w:rFonts w:ascii="Calibri" w:hAnsi="Calibri" w:cs="Calibri"/>
+        </w:rPr>
+        <w:t xml:space="preserve"> palabras </w:t>
+      </w:r>
+      <w:proofErr w:type="spellStart"/>
+      <w:r>
+        <w:rPr>
+          <w:rFonts w:ascii="Calibri" w:hAnsi="Calibri" w:cs="Calibri"/>
+        </w:rPr>
+        <w:t>qué</w:t>
+      </w:r>
+      <w:proofErr w:type="spellEnd"/>
+      <w:r>
+        <w:rPr>
+          <w:rFonts w:ascii="Calibri" w:hAnsi="Calibri" w:cs="Calibri"/>
+        </w:rPr>
+        <w:t xml:space="preserve"> discos físicos (no </w:t>
+      </w:r>
+      <w:proofErr w:type="spellStart"/>
+      <w:r>
+        <w:rPr>
+          <w:rFonts w:ascii="Calibri" w:hAnsi="Calibri" w:cs="Calibri"/>
+        </w:rPr>
+        <w:t>particiones</w:t>
+      </w:r>
+      <w:proofErr w:type="spellEnd"/>
+      <w:r>
+        <w:rPr>
+          <w:rFonts w:ascii="Calibri" w:hAnsi="Calibri" w:cs="Calibri"/>
+        </w:rPr>
+        <w:t xml:space="preserve">) </w:t>
+      </w:r>
+      <w:proofErr w:type="spellStart"/>
+      <w:r>
+        <w:rPr>
+          <w:rFonts w:ascii="Calibri" w:hAnsi="Calibri" w:cs="Calibri"/>
+        </w:rPr>
+        <w:t>tienes</w:t>
+      </w:r>
+      <w:proofErr w:type="spellEnd"/>
+      <w:r>
+        <w:rPr>
+          <w:rFonts w:ascii="Calibri" w:hAnsi="Calibri" w:cs="Calibri"/>
+        </w:rPr>
+        <w:t xml:space="preserve"> en el sistema.</w:t>
       </w:r>
     </w:p>
     <w:p>
@@ -542,6 +779,7 @@
       <w:r>
         <w:rPr>
           <w:rFonts w:ascii="Calibri" w:hAnsi="Calibri" w:cs="Calibri"/>
+          <w:noProof/>
         </w:rPr>
         <w:drawing>
           <wp:inline distT="0" distB="0" distL="0" distR="0" wp14:anchorId="5CD8B065" wp14:editId="1D2273E2">
@@ -587,6 +825,298 @@
           <w:rFonts w:ascii="Calibri" w:hAnsi="Calibri" w:cs="Calibri"/>
         </w:rPr>
       </w:pPr>
+      <w:r>
+        <w:rPr>
+          <w:rFonts w:ascii="Calibri" w:hAnsi="Calibri" w:cs="Calibri"/>
+          <w:b/>
+          <w:bCs/>
+        </w:rPr>
+        <w:t>Explicación:</w:t>
+      </w:r>
+      <w:r>
+        <w:rPr>
+          <w:rFonts w:ascii="Calibri" w:hAnsi="Calibri" w:cs="Calibri"/>
+        </w:rPr>
+        <w:t xml:space="preserve"> </w:t>
+      </w:r>
+      <w:r>
+        <w:rPr>
+          <w:rFonts w:ascii="Calibri" w:hAnsi="Calibri" w:cs="Calibri"/>
+          <w:sz w:val="22"/>
+          <w:szCs w:val="22"/>
+        </w:rPr>
+        <w:t xml:space="preserve">El equipo </w:t>
+      </w:r>
+      <w:proofErr w:type="spellStart"/>
+      <w:r>
+        <w:rPr>
+          <w:rFonts w:ascii="Calibri" w:hAnsi="Calibri" w:cs="Calibri"/>
+          <w:sz w:val="22"/>
+          <w:szCs w:val="22"/>
+        </w:rPr>
+        <w:t>cuenta</w:t>
+      </w:r>
+      <w:proofErr w:type="spellEnd"/>
+      <w:r>
+        <w:rPr>
+          <w:rFonts w:ascii="Calibri" w:hAnsi="Calibri" w:cs="Calibri"/>
+          <w:sz w:val="22"/>
+          <w:szCs w:val="22"/>
+        </w:rPr>
+        <w:t xml:space="preserve"> con 5 discos físicos: </w:t>
+      </w:r>
+      <w:proofErr w:type="spellStart"/>
+      <w:r>
+        <w:rPr>
+          <w:rFonts w:ascii="Calibri" w:hAnsi="Calibri" w:cs="Calibri"/>
+          <w:sz w:val="22"/>
+          <w:szCs w:val="22"/>
+        </w:rPr>
+        <w:t>sda</w:t>
+      </w:r>
+      <w:proofErr w:type="spellEnd"/>
+      <w:r>
+        <w:rPr>
+          <w:rFonts w:ascii="Calibri" w:hAnsi="Calibri" w:cs="Calibri"/>
+          <w:sz w:val="22"/>
+          <w:szCs w:val="22"/>
+        </w:rPr>
+        <w:t xml:space="preserve">, </w:t>
+      </w:r>
+      <w:proofErr w:type="spellStart"/>
+      <w:r>
+        <w:rPr>
+          <w:rFonts w:ascii="Calibri" w:hAnsi="Calibri" w:cs="Calibri"/>
+          <w:sz w:val="22"/>
+          <w:szCs w:val="22"/>
+        </w:rPr>
+        <w:t>sdb</w:t>
+      </w:r>
+      <w:proofErr w:type="spellEnd"/>
+      <w:r>
+        <w:rPr>
+          <w:rFonts w:ascii="Calibri" w:hAnsi="Calibri" w:cs="Calibri"/>
+          <w:sz w:val="22"/>
+          <w:szCs w:val="22"/>
+        </w:rPr>
+        <w:t xml:space="preserve">, </w:t>
+      </w:r>
+      <w:proofErr w:type="spellStart"/>
+      <w:r>
+        <w:rPr>
+          <w:rFonts w:ascii="Calibri" w:hAnsi="Calibri" w:cs="Calibri"/>
+          <w:sz w:val="22"/>
+          <w:szCs w:val="22"/>
+        </w:rPr>
+        <w:t>sdc</w:t>
+      </w:r>
+      <w:proofErr w:type="spellEnd"/>
+      <w:r>
+        <w:rPr>
+          <w:rFonts w:ascii="Calibri" w:hAnsi="Calibri" w:cs="Calibri"/>
+          <w:sz w:val="22"/>
+          <w:szCs w:val="22"/>
+        </w:rPr>
+        <w:t xml:space="preserve">, </w:t>
+      </w:r>
+      <w:proofErr w:type="spellStart"/>
+      <w:r>
+        <w:rPr>
+          <w:rFonts w:ascii="Calibri" w:hAnsi="Calibri" w:cs="Calibri"/>
+          <w:sz w:val="22"/>
+          <w:szCs w:val="22"/>
+        </w:rPr>
+        <w:t>sdd</w:t>
+      </w:r>
+      <w:proofErr w:type="spellEnd"/>
+      <w:r>
+        <w:rPr>
+          <w:rFonts w:ascii="Calibri" w:hAnsi="Calibri" w:cs="Calibri"/>
+          <w:sz w:val="22"/>
+          <w:szCs w:val="22"/>
+        </w:rPr>
+        <w:t xml:space="preserve">, </w:t>
+      </w:r>
+      <w:proofErr w:type="spellStart"/>
+      <w:r>
+        <w:rPr>
+          <w:rFonts w:ascii="Calibri" w:hAnsi="Calibri" w:cs="Calibri"/>
+          <w:sz w:val="22"/>
+          <w:szCs w:val="22"/>
+        </w:rPr>
+        <w:t>sdc</w:t>
+      </w:r>
+      <w:proofErr w:type="spellEnd"/>
+      <w:r>
+        <w:rPr>
+          <w:rFonts w:ascii="Calibri" w:hAnsi="Calibri" w:cs="Calibri"/>
+          <w:sz w:val="22"/>
+          <w:szCs w:val="22"/>
+        </w:rPr>
+        <w:t xml:space="preserve"> y </w:t>
+      </w:r>
+      <w:proofErr w:type="spellStart"/>
+      <w:r>
+        <w:rPr>
+          <w:rFonts w:ascii="Calibri" w:hAnsi="Calibri" w:cs="Calibri"/>
+          <w:sz w:val="22"/>
+          <w:szCs w:val="22"/>
+        </w:rPr>
+        <w:t>sde</w:t>
+      </w:r>
+      <w:proofErr w:type="spellEnd"/>
+      <w:r>
+        <w:rPr>
+          <w:rFonts w:ascii="Calibri" w:hAnsi="Calibri" w:cs="Calibri"/>
+          <w:sz w:val="22"/>
+          <w:szCs w:val="22"/>
+        </w:rPr>
+        <w:t xml:space="preserve">. En </w:t>
+      </w:r>
+      <w:proofErr w:type="spellStart"/>
+      <w:r>
+        <w:rPr>
+          <w:rFonts w:ascii="Calibri" w:hAnsi="Calibri" w:cs="Calibri"/>
+          <w:sz w:val="22"/>
+          <w:szCs w:val="22"/>
+        </w:rPr>
+        <w:t>sda</w:t>
+      </w:r>
+      <w:proofErr w:type="spellEnd"/>
+      <w:r>
+        <w:rPr>
+          <w:rFonts w:ascii="Calibri" w:hAnsi="Calibri" w:cs="Calibri"/>
+          <w:sz w:val="22"/>
+          <w:szCs w:val="22"/>
+        </w:rPr>
+        <w:t xml:space="preserve"> se </w:t>
+      </w:r>
+      <w:proofErr w:type="spellStart"/>
+      <w:r>
+        <w:rPr>
+          <w:rFonts w:ascii="Calibri" w:hAnsi="Calibri" w:cs="Calibri"/>
+          <w:sz w:val="22"/>
+          <w:szCs w:val="22"/>
+        </w:rPr>
+        <w:t>encuentra</w:t>
+      </w:r>
+      <w:proofErr w:type="spellEnd"/>
+      <w:r>
+        <w:rPr>
+          <w:rFonts w:ascii="Calibri" w:hAnsi="Calibri" w:cs="Calibri"/>
+          <w:sz w:val="22"/>
+          <w:szCs w:val="22"/>
+        </w:rPr>
+        <w:t xml:space="preserve"> instalado el sistema operativo en la partición sda3 </w:t>
+      </w:r>
+      <w:proofErr w:type="spellStart"/>
+      <w:r>
+        <w:rPr>
+          <w:rFonts w:ascii="Calibri" w:hAnsi="Calibri" w:cs="Calibri"/>
+          <w:sz w:val="22"/>
+          <w:szCs w:val="22"/>
+        </w:rPr>
+        <w:t>mientras</w:t>
+      </w:r>
+      <w:proofErr w:type="spellEnd"/>
+      <w:r>
+        <w:rPr>
+          <w:rFonts w:ascii="Calibri" w:hAnsi="Calibri" w:cs="Calibri"/>
+          <w:sz w:val="22"/>
+          <w:szCs w:val="22"/>
+        </w:rPr>
+        <w:t xml:space="preserve"> que los </w:t>
+      </w:r>
+      <w:proofErr w:type="spellStart"/>
+      <w:r>
+        <w:rPr>
+          <w:rFonts w:ascii="Calibri" w:hAnsi="Calibri" w:cs="Calibri"/>
+          <w:sz w:val="22"/>
+          <w:szCs w:val="22"/>
+        </w:rPr>
+        <w:t>otros</w:t>
+      </w:r>
+      <w:proofErr w:type="spellEnd"/>
+      <w:r>
+        <w:rPr>
+          <w:rFonts w:ascii="Calibri" w:hAnsi="Calibri" w:cs="Calibri"/>
+          <w:sz w:val="22"/>
+          <w:szCs w:val="22"/>
+        </w:rPr>
+        <w:t xml:space="preserve"> 4 </w:t>
+      </w:r>
+      <w:proofErr w:type="spellStart"/>
+      <w:r>
+        <w:rPr>
+          <w:rFonts w:ascii="Calibri" w:hAnsi="Calibri" w:cs="Calibri"/>
+          <w:sz w:val="22"/>
+          <w:szCs w:val="22"/>
+        </w:rPr>
+        <w:t>sdb</w:t>
+      </w:r>
+      <w:proofErr w:type="spellEnd"/>
+      <w:r>
+        <w:rPr>
+          <w:rFonts w:ascii="Calibri" w:hAnsi="Calibri" w:cs="Calibri"/>
+          <w:sz w:val="22"/>
+          <w:szCs w:val="22"/>
+        </w:rPr>
+        <w:t xml:space="preserve">-e son los que se usarán para el RAID. </w:t>
+      </w:r>
+      <w:proofErr w:type="spellStart"/>
+      <w:r>
+        <w:rPr>
+          <w:rFonts w:ascii="Calibri" w:hAnsi="Calibri" w:cs="Calibri"/>
+          <w:sz w:val="22"/>
+          <w:szCs w:val="22"/>
+        </w:rPr>
+        <w:t>Estos</w:t>
+      </w:r>
+      <w:proofErr w:type="spellEnd"/>
+      <w:r>
+        <w:rPr>
+          <w:rFonts w:ascii="Calibri" w:hAnsi="Calibri" w:cs="Calibri"/>
+          <w:sz w:val="22"/>
+          <w:szCs w:val="22"/>
+        </w:rPr>
+        <w:t xml:space="preserve"> últimos </w:t>
+      </w:r>
+      <w:proofErr w:type="spellStart"/>
+      <w:r>
+        <w:rPr>
+          <w:rFonts w:ascii="Calibri" w:hAnsi="Calibri" w:cs="Calibri"/>
+          <w:sz w:val="22"/>
+          <w:szCs w:val="22"/>
+        </w:rPr>
+        <w:t>aún</w:t>
+      </w:r>
+      <w:proofErr w:type="spellEnd"/>
+      <w:r>
+        <w:rPr>
+          <w:rFonts w:ascii="Calibri" w:hAnsi="Calibri" w:cs="Calibri"/>
+          <w:sz w:val="22"/>
+          <w:szCs w:val="22"/>
+        </w:rPr>
+        <w:t xml:space="preserve"> no están </w:t>
+      </w:r>
+      <w:proofErr w:type="spellStart"/>
+      <w:r>
+        <w:rPr>
+          <w:rFonts w:ascii="Calibri" w:hAnsi="Calibri" w:cs="Calibri"/>
+          <w:sz w:val="22"/>
+          <w:szCs w:val="22"/>
+        </w:rPr>
+        <w:t>particionados</w:t>
+      </w:r>
+      <w:proofErr w:type="spellEnd"/>
+      <w:r>
+        <w:rPr>
+          <w:rFonts w:ascii="Calibri" w:hAnsi="Calibri" w:cs="Calibri"/>
+          <w:sz w:val="22"/>
+          <w:szCs w:val="22"/>
+        </w:rPr>
+        <w:t>.</w:t>
+      </w:r>
     </w:p>
     <w:p>
       <w:pPr>
@@ -599,8 +1129,44 @@
         <w:rPr>
           <w:rFonts w:ascii="Calibri" w:hAnsi="Calibri" w:cs="Calibri"/>
         </w:rPr>
-        <w:t>2.- Prepara las particiones que necesitarás. Configúralas con la máxima capacidad posible teniendo</w:t>
-      </w:r>
+        <w:t xml:space="preserve">2.- Prepara las </w:t>
+      </w:r>
+      <w:proofErr w:type="spellStart"/>
+      <w:r>
+        <w:rPr>
+          <w:rFonts w:ascii="Calibri" w:hAnsi="Calibri" w:cs="Calibri"/>
+        </w:rPr>
+        <w:t>particiones</w:t>
+      </w:r>
+      <w:proofErr w:type="spellEnd"/>
+      <w:r>
+        <w:rPr>
+          <w:rFonts w:ascii="Calibri" w:hAnsi="Calibri" w:cs="Calibri"/>
+        </w:rPr>
+        <w:t xml:space="preserve"> que necesitarás. Configúralas con la máxima </w:t>
+      </w:r>
+      <w:proofErr w:type="spellStart"/>
+      <w:r>
+        <w:rPr>
+          <w:rFonts w:ascii="Calibri" w:hAnsi="Calibri" w:cs="Calibri"/>
+        </w:rPr>
+        <w:t>capacidad</w:t>
+      </w:r>
+      <w:proofErr w:type="spellEnd"/>
+      <w:r>
+        <w:rPr>
+          <w:rFonts w:ascii="Calibri" w:hAnsi="Calibri" w:cs="Calibri"/>
+        </w:rPr>
+        <w:t xml:space="preserve"> posible </w:t>
+      </w:r>
+      <w:proofErr w:type="spellStart"/>
+      <w:r>
+        <w:rPr>
+          <w:rFonts w:ascii="Calibri" w:hAnsi="Calibri" w:cs="Calibri"/>
+        </w:rPr>
+        <w:t>teniendo</w:t>
+      </w:r>
+      <w:proofErr w:type="spellEnd"/>
       <w:r>
         <w:rPr>
           <w:rFonts w:ascii="Calibri" w:hAnsi="Calibri" w:cs="Calibri"/>
@@ -611,7 +1177,35 @@
         <w:rPr>
           <w:rFonts w:ascii="Calibri" w:hAnsi="Calibri" w:cs="Calibri"/>
         </w:rPr>
-        <w:t>en cuenta los discos con los que cuentas para realizar el RAID. Realiza la o las capturas</w:t>
+        <w:t xml:space="preserve">en </w:t>
+      </w:r>
+      <w:proofErr w:type="spellStart"/>
+      <w:r>
+        <w:rPr>
+          <w:rFonts w:ascii="Calibri" w:hAnsi="Calibri" w:cs="Calibri"/>
+        </w:rPr>
+        <w:t>cuenta</w:t>
+      </w:r>
+      <w:proofErr w:type="spellEnd"/>
+      <w:r>
+        <w:rPr>
+          <w:rFonts w:ascii="Calibri" w:hAnsi="Calibri" w:cs="Calibri"/>
+        </w:rPr>
+        <w:t xml:space="preserve"> los discos con los que </w:t>
+      </w:r>
+      <w:proofErr w:type="spellStart"/>
+      <w:r>
+        <w:rPr>
+          <w:rFonts w:ascii="Calibri" w:hAnsi="Calibri" w:cs="Calibri"/>
+        </w:rPr>
+        <w:t>cuentas</w:t>
+      </w:r>
+      <w:proofErr w:type="spellEnd"/>
+      <w:r>
+        <w:rPr>
+          <w:rFonts w:ascii="Calibri" w:hAnsi="Calibri" w:cs="Calibri"/>
+        </w:rPr>
+        <w:t xml:space="preserve"> para realizar el RAID. Realiza la o las capturas</w:t>
       </w:r>
       <w:r>
         <w:rPr>
@@ -623,7 +1217,49 @@
         <w:rPr>
           <w:rFonts w:ascii="Calibri" w:hAnsi="Calibri" w:cs="Calibri"/>
         </w:rPr>
-        <w:t>necesarias (máximo 4 capturas) y justifica con tus palabras que las particiones están correctamente</w:t>
+        <w:t xml:space="preserve">necesarias (máximo 4 capturas) y </w:t>
+      </w:r>
+      <w:proofErr w:type="spellStart"/>
+      <w:r>
+        <w:rPr>
+          <w:rFonts w:ascii="Calibri" w:hAnsi="Calibri" w:cs="Calibri"/>
+        </w:rPr>
+        <w:t>justifica</w:t>
+      </w:r>
+      <w:proofErr w:type="spellEnd"/>
+      <w:r>
+        <w:rPr>
+          <w:rFonts w:ascii="Calibri" w:hAnsi="Calibri" w:cs="Calibri"/>
+        </w:rPr>
+        <w:t xml:space="preserve"> con </w:t>
+      </w:r>
+      <w:proofErr w:type="spellStart"/>
+      <w:r>
+        <w:rPr>
+          <w:rFonts w:ascii="Calibri" w:hAnsi="Calibri" w:cs="Calibri"/>
+        </w:rPr>
+        <w:t>tus</w:t>
+      </w:r>
+      <w:proofErr w:type="spellEnd"/>
+      <w:r>
+        <w:rPr>
+          <w:rFonts w:ascii="Calibri" w:hAnsi="Calibri" w:cs="Calibri"/>
+        </w:rPr>
+        <w:t xml:space="preserve"> palabras que las </w:t>
+      </w:r>
+      <w:proofErr w:type="spellStart"/>
+      <w:r>
+        <w:rPr>
+          <w:rFonts w:ascii="Calibri" w:hAnsi="Calibri" w:cs="Calibri"/>
+        </w:rPr>
+        <w:t>particiones</w:t>
+      </w:r>
+      <w:proofErr w:type="spellEnd"/>
+      <w:r>
+        <w:rPr>
+          <w:rFonts w:ascii="Calibri" w:hAnsi="Calibri" w:cs="Calibri"/>
+        </w:rPr>
+        <w:t xml:space="preserve"> están correctamente</w:t>
       </w:r>
       <w:r>
         <w:rPr>
@@ -648,6 +1284,7 @@
       <w:r>
         <w:rPr>
           <w:rFonts w:ascii="Calibri" w:hAnsi="Calibri" w:cs="Calibri"/>
+          <w:noProof/>
         </w:rPr>
         <w:drawing>
           <wp:inline distT="0" distB="0" distL="0" distR="0" wp14:anchorId="0B5BEF7B" wp14:editId="205293B5">
@@ -717,8 +1354,216 @@
       <w:r>
         <w:rPr>
           <w:rFonts w:ascii="Calibri" w:hAnsi="Calibri" w:cs="Calibri"/>
-        </w:rPr>
-        <w:t>Las particiones creadas en cada disco están configuradas para ocupar la totalidad de su espacio, lo que permite usar estos discos como miembros de RAID.</w:t>
+          <w:sz w:val="22"/>
+          <w:szCs w:val="22"/>
+        </w:rPr>
+        <w:t xml:space="preserve">Las </w:t>
+      </w:r>
+      <w:proofErr w:type="spellStart"/>
+      <w:r>
+        <w:rPr>
+          <w:rFonts w:ascii="Calibri" w:hAnsi="Calibri" w:cs="Calibri"/>
+          <w:sz w:val="22"/>
+          <w:szCs w:val="22"/>
+        </w:rPr>
+        <w:t>particiones</w:t>
+      </w:r>
+      <w:proofErr w:type="spellEnd"/>
+      <w:r>
+        <w:rPr>
+          <w:rFonts w:ascii="Calibri" w:hAnsi="Calibri" w:cs="Calibri"/>
+          <w:sz w:val="22"/>
+          <w:szCs w:val="22"/>
+        </w:rPr>
+        <w:t xml:space="preserve"> creadas en cada disco están configuradas para ocupar la </w:t>
+      </w:r>
+      <w:proofErr w:type="spellStart"/>
+      <w:r>
+        <w:rPr>
+          <w:rFonts w:ascii="Calibri" w:hAnsi="Calibri" w:cs="Calibri"/>
+          <w:sz w:val="22"/>
+          <w:szCs w:val="22"/>
+        </w:rPr>
+        <w:t>totalidad</w:t>
+      </w:r>
+      <w:proofErr w:type="spellEnd"/>
+      <w:r>
+        <w:rPr>
+          <w:rFonts w:ascii="Calibri" w:hAnsi="Calibri" w:cs="Calibri"/>
+          <w:sz w:val="22"/>
+          <w:szCs w:val="22"/>
+        </w:rPr>
+        <w:t xml:space="preserve"> de </w:t>
+      </w:r>
+      <w:proofErr w:type="spellStart"/>
+      <w:r>
+        <w:rPr>
+          <w:rFonts w:ascii="Calibri" w:hAnsi="Calibri" w:cs="Calibri"/>
+          <w:sz w:val="22"/>
+          <w:szCs w:val="22"/>
+        </w:rPr>
+        <w:t>su</w:t>
+      </w:r>
+      <w:proofErr w:type="spellEnd"/>
+      <w:r>
+        <w:rPr>
+          <w:rFonts w:ascii="Calibri" w:hAnsi="Calibri" w:cs="Calibri"/>
+          <w:sz w:val="22"/>
+          <w:szCs w:val="22"/>
+        </w:rPr>
+        <w:t xml:space="preserve"> </w:t>
+      </w:r>
+      <w:proofErr w:type="spellStart"/>
+      <w:r>
+        <w:rPr>
+          <w:rFonts w:ascii="Calibri" w:hAnsi="Calibri" w:cs="Calibri"/>
+          <w:sz w:val="22"/>
+          <w:szCs w:val="22"/>
+        </w:rPr>
+        <w:t>espacio</w:t>
+      </w:r>
+      <w:proofErr w:type="spellEnd"/>
+      <w:r>
+        <w:rPr>
+          <w:rFonts w:ascii="Calibri" w:hAnsi="Calibri" w:cs="Calibri"/>
+          <w:sz w:val="22"/>
+          <w:szCs w:val="22"/>
+        </w:rPr>
+        <w:t xml:space="preserve">, lo que permite usar </w:t>
+      </w:r>
+      <w:proofErr w:type="spellStart"/>
+      <w:r>
+        <w:rPr>
+          <w:rFonts w:ascii="Calibri" w:hAnsi="Calibri" w:cs="Calibri"/>
+          <w:sz w:val="22"/>
+          <w:szCs w:val="22"/>
+        </w:rPr>
+        <w:t>estos</w:t>
+      </w:r>
+      <w:proofErr w:type="spellEnd"/>
+      <w:r>
+        <w:rPr>
+          <w:rFonts w:ascii="Calibri" w:hAnsi="Calibri" w:cs="Calibri"/>
+          <w:sz w:val="22"/>
+          <w:szCs w:val="22"/>
+        </w:rPr>
+        <w:t xml:space="preserve"> discos como </w:t>
+      </w:r>
+      <w:proofErr w:type="spellStart"/>
+      <w:r>
+        <w:rPr>
+          <w:rFonts w:ascii="Calibri" w:hAnsi="Calibri" w:cs="Calibri"/>
+          <w:sz w:val="22"/>
+          <w:szCs w:val="22"/>
+        </w:rPr>
+        <w:t>miembros</w:t>
+      </w:r>
+      <w:proofErr w:type="spellEnd"/>
+      <w:r>
+        <w:rPr>
+          <w:rFonts w:ascii="Calibri" w:hAnsi="Calibri" w:cs="Calibri"/>
+          <w:sz w:val="22"/>
+          <w:szCs w:val="22"/>
+        </w:rPr>
+        <w:t xml:space="preserve"> de RAID.</w:t>
+      </w:r>
+      <w:r>
+        <w:rPr>
+          <w:rFonts w:ascii="Calibri" w:hAnsi="Calibri" w:cs="Calibri"/>
+          <w:sz w:val="22"/>
+          <w:szCs w:val="22"/>
+        </w:rPr>
+        <w:t xml:space="preserve"> Las </w:t>
+      </w:r>
+      <w:proofErr w:type="spellStart"/>
+      <w:r>
+        <w:rPr>
+          <w:rFonts w:ascii="Calibri" w:hAnsi="Calibri" w:cs="Calibri"/>
+          <w:sz w:val="22"/>
+          <w:szCs w:val="22"/>
+        </w:rPr>
+        <w:t>particiones</w:t>
+      </w:r>
+      <w:proofErr w:type="spellEnd"/>
+      <w:r>
+        <w:rPr>
+          <w:rFonts w:ascii="Calibri" w:hAnsi="Calibri" w:cs="Calibri"/>
+          <w:sz w:val="22"/>
+          <w:szCs w:val="22"/>
+        </w:rPr>
+        <w:t xml:space="preserve"> </w:t>
+      </w:r>
+      <w:proofErr w:type="spellStart"/>
+      <w:r>
+        <w:rPr>
+          <w:rFonts w:ascii="Calibri" w:hAnsi="Calibri" w:cs="Calibri"/>
+          <w:sz w:val="22"/>
+          <w:szCs w:val="22"/>
+        </w:rPr>
+        <w:t>deñ</w:t>
+      </w:r>
+      <w:proofErr w:type="spellEnd"/>
+      <w:r>
+        <w:rPr>
+          <w:rFonts w:ascii="Calibri" w:hAnsi="Calibri" w:cs="Calibri"/>
+          <w:sz w:val="22"/>
+          <w:szCs w:val="22"/>
+        </w:rPr>
+        <w:t xml:space="preserve"> RAID se corresponden con </w:t>
+      </w:r>
+      <w:proofErr w:type="spellStart"/>
+      <w:r>
+        <w:rPr>
+          <w:rFonts w:ascii="Calibri" w:hAnsi="Calibri" w:cs="Calibri"/>
+          <w:sz w:val="22"/>
+          <w:szCs w:val="22"/>
+        </w:rPr>
+        <w:t>sd</w:t>
+      </w:r>
+      <w:proofErr w:type="spellEnd"/>
+      <w:r>
+        <w:rPr>
+          <w:rFonts w:ascii="Calibri" w:hAnsi="Calibri" w:cs="Calibri"/>
+          <w:sz w:val="22"/>
+          <w:szCs w:val="22"/>
+        </w:rPr>
+        <w:t xml:space="preserve">*1., a excepción de las </w:t>
+      </w:r>
+      <w:proofErr w:type="spellStart"/>
+      <w:r>
+        <w:rPr>
+          <w:rFonts w:ascii="Calibri" w:hAnsi="Calibri" w:cs="Calibri"/>
+          <w:sz w:val="22"/>
+          <w:szCs w:val="22"/>
+        </w:rPr>
+        <w:t>particiones</w:t>
+      </w:r>
+      <w:proofErr w:type="spellEnd"/>
+      <w:r>
+        <w:rPr>
+          <w:rFonts w:ascii="Calibri" w:hAnsi="Calibri" w:cs="Calibri"/>
+          <w:sz w:val="22"/>
+          <w:szCs w:val="22"/>
+        </w:rPr>
+        <w:t xml:space="preserve"> de </w:t>
+      </w:r>
+      <w:proofErr w:type="spellStart"/>
+      <w:r>
+        <w:rPr>
+          <w:rFonts w:ascii="Calibri" w:hAnsi="Calibri" w:cs="Calibri"/>
+          <w:sz w:val="22"/>
+          <w:szCs w:val="22"/>
+        </w:rPr>
+        <w:t>sda</w:t>
+      </w:r>
+      <w:proofErr w:type="spellEnd"/>
+      <w:r>
+        <w:rPr>
+          <w:rFonts w:ascii="Calibri" w:hAnsi="Calibri" w:cs="Calibri"/>
+          <w:sz w:val="22"/>
+          <w:szCs w:val="22"/>
+        </w:rPr>
+        <w:t>.</w:t>
       </w:r>
     </w:p>
     <w:p>
@@ -732,7 +1577,35 @@
         <w:rPr>
           <w:rFonts w:ascii="Calibri" w:hAnsi="Calibri" w:cs="Calibri"/>
         </w:rPr>
-        <w:t>3.- Crea un RAID 5 en la ruta /dev/md0 usando los 3 discos de 10 gigas como datos y el disco de 20</w:t>
+        <w:t>3.- Crea un RAID 5 en la ruta /</w:t>
+      </w:r>
+      <w:proofErr w:type="spellStart"/>
+      <w:r>
+        <w:rPr>
+          <w:rFonts w:ascii="Calibri" w:hAnsi="Calibri" w:cs="Calibri"/>
+        </w:rPr>
+        <w:t>dev</w:t>
+      </w:r>
+      <w:proofErr w:type="spellEnd"/>
+      <w:r>
+        <w:rPr>
+          <w:rFonts w:ascii="Calibri" w:hAnsi="Calibri" w:cs="Calibri"/>
+        </w:rPr>
+        <w:t xml:space="preserve">/md0 usando los 3 discos de 10 </w:t>
+      </w:r>
+      <w:proofErr w:type="spellStart"/>
+      <w:r>
+        <w:rPr>
+          <w:rFonts w:ascii="Calibri" w:hAnsi="Calibri" w:cs="Calibri"/>
+        </w:rPr>
+        <w:t>gigas</w:t>
+      </w:r>
+      <w:proofErr w:type="spellEnd"/>
+      <w:r>
+        <w:rPr>
+          <w:rFonts w:ascii="Calibri" w:hAnsi="Calibri" w:cs="Calibri"/>
+        </w:rPr>
+        <w:t xml:space="preserve"> como datos y el disco de 20</w:t>
       </w:r>
       <w:r>
         <w:rPr>
@@ -740,12 +1613,42 @@
         </w:rPr>
         <w:t xml:space="preserve"> </w:t>
       </w:r>
-      <w:r>
-        <w:rPr>
-          <w:rFonts w:ascii="Calibri" w:hAnsi="Calibri" w:cs="Calibri"/>
-        </w:rPr>
-        <w:t>gigas como repuesto. Realiza una captura de pantalla del comando que usas. Explica con tus</w:t>
-      </w:r>
+      <w:proofErr w:type="spellStart"/>
+      <w:r>
+        <w:rPr>
+          <w:rFonts w:ascii="Calibri" w:hAnsi="Calibri" w:cs="Calibri"/>
+        </w:rPr>
+        <w:t>gigas</w:t>
+      </w:r>
+      <w:proofErr w:type="spellEnd"/>
+      <w:r>
+        <w:rPr>
+          <w:rFonts w:ascii="Calibri" w:hAnsi="Calibri" w:cs="Calibri"/>
+        </w:rPr>
+        <w:t xml:space="preserve"> como </w:t>
+      </w:r>
+      <w:proofErr w:type="spellStart"/>
+      <w:r>
+        <w:rPr>
+          <w:rFonts w:ascii="Calibri" w:hAnsi="Calibri" w:cs="Calibri"/>
+        </w:rPr>
+        <w:t>repuesto</w:t>
+      </w:r>
+      <w:proofErr w:type="spellEnd"/>
+      <w:r>
+        <w:rPr>
+          <w:rFonts w:ascii="Calibri" w:hAnsi="Calibri" w:cs="Calibri"/>
+        </w:rPr>
+        <w:t xml:space="preserve">. Realiza una captura de pantalla del comando que usas. Explica con </w:t>
+      </w:r>
+      <w:proofErr w:type="spellStart"/>
+      <w:r>
+        <w:rPr>
+          <w:rFonts w:ascii="Calibri" w:hAnsi="Calibri" w:cs="Calibri"/>
+        </w:rPr>
+        <w:t>tus</w:t>
+      </w:r>
+      <w:proofErr w:type="spellEnd"/>
       <w:r>
         <w:rPr>
           <w:rFonts w:ascii="Calibri" w:hAnsi="Calibri" w:cs="Calibri"/>
@@ -847,6 +1750,7 @@
       <w:r>
         <w:rPr>
           <w:rFonts w:ascii="Calibri" w:hAnsi="Calibri" w:cs="Calibri"/>
+          <w:noProof/>
         </w:rPr>
         <w:drawing>
           <wp:inline distT="0" distB="0" distL="0" distR="0" wp14:anchorId="1022B65C" wp14:editId="3D099FE9">
@@ -910,7 +1814,147 @@
         <w:rPr>
           <w:rFonts w:ascii="Calibri" w:hAnsi="Calibri" w:cs="Calibri"/>
         </w:rPr>
-        <w:t>El comando mdadm se usa para gestionar RAID. La opción --create indica que estamos creando un nuevo RAID, --level=5 especifica el nivel RAID 5, y --raid-devices=3 establece que tres discos serán los dispositivos principales, mientras --spare-devices=1 asigna uno como repuesto.</w:t>
+        <w:t xml:space="preserve">El comando </w:t>
+      </w:r>
+      <w:proofErr w:type="spellStart"/>
+      <w:r>
+        <w:rPr>
+          <w:rFonts w:ascii="Calibri" w:hAnsi="Calibri" w:cs="Calibri"/>
+        </w:rPr>
+        <w:t>mdadm</w:t>
+      </w:r>
+      <w:proofErr w:type="spellEnd"/>
+      <w:r>
+        <w:rPr>
+          <w:rFonts w:ascii="Calibri" w:hAnsi="Calibri" w:cs="Calibri"/>
+        </w:rPr>
+        <w:t xml:space="preserve"> se usa para </w:t>
+      </w:r>
+      <w:proofErr w:type="spellStart"/>
+      <w:r>
+        <w:rPr>
+          <w:rFonts w:ascii="Calibri" w:hAnsi="Calibri" w:cs="Calibri"/>
+        </w:rPr>
+        <w:t>gestionar</w:t>
+      </w:r>
+      <w:proofErr w:type="spellEnd"/>
+      <w:r>
+        <w:rPr>
+          <w:rFonts w:ascii="Calibri" w:hAnsi="Calibri" w:cs="Calibri"/>
+        </w:rPr>
+        <w:t xml:space="preserve"> RAID. La opción --</w:t>
+      </w:r>
+      <w:proofErr w:type="spellStart"/>
+      <w:r>
+        <w:rPr>
+          <w:rFonts w:ascii="Calibri" w:hAnsi="Calibri" w:cs="Calibri"/>
+        </w:rPr>
+        <w:t>create</w:t>
+      </w:r>
+      <w:proofErr w:type="spellEnd"/>
+      <w:r>
+        <w:rPr>
+          <w:rFonts w:ascii="Calibri" w:hAnsi="Calibri" w:cs="Calibri"/>
+        </w:rPr>
+        <w:t xml:space="preserve"> indica que estamos creando un </w:t>
+      </w:r>
+      <w:proofErr w:type="spellStart"/>
+      <w:r>
+        <w:rPr>
+          <w:rFonts w:ascii="Calibri" w:hAnsi="Calibri" w:cs="Calibri"/>
+        </w:rPr>
+        <w:t>nuevo</w:t>
+      </w:r>
+      <w:proofErr w:type="spellEnd"/>
+      <w:r>
+        <w:rPr>
+          <w:rFonts w:ascii="Calibri" w:hAnsi="Calibri" w:cs="Calibri"/>
+        </w:rPr>
+        <w:t xml:space="preserve"> RAID, --</w:t>
+      </w:r>
+      <w:proofErr w:type="spellStart"/>
+      <w:r>
+        <w:rPr>
+          <w:rFonts w:ascii="Calibri" w:hAnsi="Calibri" w:cs="Calibri"/>
+        </w:rPr>
+        <w:t>level</w:t>
+      </w:r>
+      <w:proofErr w:type="spellEnd"/>
+      <w:r>
+        <w:rPr>
+          <w:rFonts w:ascii="Calibri" w:hAnsi="Calibri" w:cs="Calibri"/>
+        </w:rPr>
+        <w:t>=5 especifica el nivel RAID 5, y --</w:t>
+      </w:r>
+      <w:proofErr w:type="spellStart"/>
+      <w:r>
+        <w:rPr>
+          <w:rFonts w:ascii="Calibri" w:hAnsi="Calibri" w:cs="Calibri"/>
+        </w:rPr>
+        <w:t>raid-devices</w:t>
+      </w:r>
+      <w:proofErr w:type="spellEnd"/>
+      <w:r>
+        <w:rPr>
+          <w:rFonts w:ascii="Calibri" w:hAnsi="Calibri" w:cs="Calibri"/>
+        </w:rPr>
+        <w:t xml:space="preserve">=3 establece que tres discos serán los dispositivos </w:t>
+      </w:r>
+      <w:proofErr w:type="spellStart"/>
+      <w:r>
+        <w:rPr>
+          <w:rFonts w:ascii="Calibri" w:hAnsi="Calibri" w:cs="Calibri"/>
+        </w:rPr>
+        <w:t>principales</w:t>
+      </w:r>
+      <w:proofErr w:type="spellEnd"/>
+      <w:r>
+        <w:rPr>
+          <w:rFonts w:ascii="Calibri" w:hAnsi="Calibri" w:cs="Calibri"/>
+        </w:rPr>
+        <w:t xml:space="preserve">, </w:t>
+      </w:r>
+      <w:proofErr w:type="spellStart"/>
+      <w:r>
+        <w:rPr>
+          <w:rFonts w:ascii="Calibri" w:hAnsi="Calibri" w:cs="Calibri"/>
+        </w:rPr>
+        <w:t>mientras</w:t>
+      </w:r>
+      <w:proofErr w:type="spellEnd"/>
+      <w:r>
+        <w:rPr>
+          <w:rFonts w:ascii="Calibri" w:hAnsi="Calibri" w:cs="Calibri"/>
+        </w:rPr>
+        <w:t xml:space="preserve"> --</w:t>
+      </w:r>
+      <w:proofErr w:type="spellStart"/>
+      <w:r>
+        <w:rPr>
+          <w:rFonts w:ascii="Calibri" w:hAnsi="Calibri" w:cs="Calibri"/>
+        </w:rPr>
+        <w:t>spare-devices</w:t>
+      </w:r>
+      <w:proofErr w:type="spellEnd"/>
+      <w:r>
+        <w:rPr>
+          <w:rFonts w:ascii="Calibri" w:hAnsi="Calibri" w:cs="Calibri"/>
+        </w:rPr>
+        <w:t xml:space="preserve">=1 asigna uno como </w:t>
+      </w:r>
+      <w:proofErr w:type="spellStart"/>
+      <w:r>
+        <w:rPr>
+          <w:rFonts w:ascii="Calibri" w:hAnsi="Calibri" w:cs="Calibri"/>
+        </w:rPr>
+        <w:t>repuesto</w:t>
+      </w:r>
+      <w:proofErr w:type="spellEnd"/>
+      <w:r>
+        <w:rPr>
+          <w:rFonts w:ascii="Calibri" w:hAnsi="Calibri" w:cs="Calibri"/>
+        </w:rPr>
+        <w:t>.</w:t>
       </w:r>
     </w:p>
     <w:p>
@@ -938,7 +1982,21 @@
           <w:rFonts w:ascii="Calibri" w:hAnsi="Calibri" w:cs="Calibri"/>
         </w:rPr>
         <w:lastRenderedPageBreak/>
-        <w:t>4.- Captura la pantalla del proceso que realizas para que esta configuración sea permanente y no</w:t>
+        <w:t xml:space="preserve">4.- Captura la pantalla del proceso que realizas para que esta configuración </w:t>
+      </w:r>
+      <w:proofErr w:type="spellStart"/>
+      <w:r>
+        <w:rPr>
+          <w:rFonts w:ascii="Calibri" w:hAnsi="Calibri" w:cs="Calibri"/>
+        </w:rPr>
+        <w:t>sea</w:t>
+      </w:r>
+      <w:proofErr w:type="spellEnd"/>
+      <w:r>
+        <w:rPr>
+          <w:rFonts w:ascii="Calibri" w:hAnsi="Calibri" w:cs="Calibri"/>
+        </w:rPr>
+        <w:t xml:space="preserve"> permanente y no</w:t>
       </w:r>
       <w:r>
         <w:rPr>
@@ -946,11 +2004,61 @@
         </w:rPr>
         <w:t xml:space="preserve"> </w:t>
       </w:r>
-      <w:r>
-        <w:rPr>
-          <w:rFonts w:ascii="Calibri" w:hAnsi="Calibri" w:cs="Calibri"/>
-        </w:rPr>
-        <w:t>desaparezca en el siguiente reinicio. Explica con tus palabras que pasos sigues.</w:t>
+      <w:proofErr w:type="spellStart"/>
+      <w:r>
+        <w:rPr>
+          <w:rFonts w:ascii="Calibri" w:hAnsi="Calibri" w:cs="Calibri"/>
+        </w:rPr>
+        <w:t>desaparezca</w:t>
+      </w:r>
+      <w:proofErr w:type="spellEnd"/>
+      <w:r>
+        <w:rPr>
+          <w:rFonts w:ascii="Calibri" w:hAnsi="Calibri" w:cs="Calibri"/>
+        </w:rPr>
+        <w:t xml:space="preserve"> en el </w:t>
+      </w:r>
+      <w:proofErr w:type="spellStart"/>
+      <w:r>
+        <w:rPr>
+          <w:rFonts w:ascii="Calibri" w:hAnsi="Calibri" w:cs="Calibri"/>
+        </w:rPr>
+        <w:t>siguiente</w:t>
+      </w:r>
+      <w:proofErr w:type="spellEnd"/>
+      <w:r>
+        <w:rPr>
+          <w:rFonts w:ascii="Calibri" w:hAnsi="Calibri" w:cs="Calibri"/>
+        </w:rPr>
+        <w:t xml:space="preserve"> reinicio. Explica con </w:t>
+      </w:r>
+      <w:proofErr w:type="spellStart"/>
+      <w:r>
+        <w:rPr>
+          <w:rFonts w:ascii="Calibri" w:hAnsi="Calibri" w:cs="Calibri"/>
+        </w:rPr>
+        <w:t>tus</w:t>
+      </w:r>
+      <w:proofErr w:type="spellEnd"/>
+      <w:r>
+        <w:rPr>
+          <w:rFonts w:ascii="Calibri" w:hAnsi="Calibri" w:cs="Calibri"/>
+        </w:rPr>
+        <w:t xml:space="preserve"> palabras que pasos </w:t>
+      </w:r>
+      <w:proofErr w:type="spellStart"/>
+      <w:r>
+        <w:rPr>
+          <w:rFonts w:ascii="Calibri" w:hAnsi="Calibri" w:cs="Calibri"/>
+        </w:rPr>
+        <w:t>sigues</w:t>
+      </w:r>
+      <w:proofErr w:type="spellEnd"/>
+      <w:r>
+        <w:rPr>
+          <w:rFonts w:ascii="Calibri" w:hAnsi="Calibri" w:cs="Calibri"/>
+        </w:rPr>
+        <w:t>.</w:t>
       </w:r>
     </w:p>
     <w:p>
@@ -1041,6 +2149,7 @@
       <w:r>
         <w:rPr>
           <w:rFonts w:ascii="Calibri" w:hAnsi="Calibri" w:cs="Calibri"/>
+          <w:noProof/>
         </w:rPr>
         <w:drawing>
           <wp:inline distT="0" distB="0" distL="0" distR="0" wp14:anchorId="7892B1A4" wp14:editId="301CCEDB">
@@ -1106,7 +2215,117 @@
         <w:rPr>
           <w:rFonts w:ascii="Calibri" w:hAnsi="Calibri" w:cs="Calibri"/>
         </w:rPr>
-        <w:t>Este proceso garantiza que la configuración de RAID esté disponible tras cada reinicio, evitando la pérdida de la configuración de dispositivos RAID.</w:t>
+        <w:t>Este proceso</w:t>
+      </w:r>
+      <w:r>
+        <w:rPr>
+          <w:rFonts w:ascii="Calibri" w:hAnsi="Calibri" w:cs="Calibri"/>
+        </w:rPr>
+        <w:t xml:space="preserve">, </w:t>
+      </w:r>
+      <w:proofErr w:type="spellStart"/>
+      <w:r>
+        <w:rPr>
+          <w:rFonts w:ascii="Calibri" w:hAnsi="Calibri" w:cs="Calibri"/>
+        </w:rPr>
+        <w:t>guardar</w:t>
+      </w:r>
+      <w:proofErr w:type="spellEnd"/>
+      <w:r>
+        <w:rPr>
+          <w:rFonts w:ascii="Calibri" w:hAnsi="Calibri" w:cs="Calibri"/>
+        </w:rPr>
+        <w:t xml:space="preserve"> los </w:t>
+      </w:r>
+      <w:proofErr w:type="spellStart"/>
+      <w:r>
+        <w:rPr>
+          <w:rFonts w:ascii="Calibri" w:hAnsi="Calibri" w:cs="Calibri"/>
+        </w:rPr>
+        <w:t>details</w:t>
+      </w:r>
+      <w:proofErr w:type="spellEnd"/>
+      <w:r>
+        <w:rPr>
+          <w:rFonts w:ascii="Calibri" w:hAnsi="Calibri" w:cs="Calibri"/>
+        </w:rPr>
+        <w:t xml:space="preserve"> en </w:t>
+      </w:r>
+      <w:proofErr w:type="spellStart"/>
+      <w:r>
+        <w:rPr>
+          <w:rFonts w:ascii="Calibri" w:hAnsi="Calibri" w:cs="Calibri"/>
+        </w:rPr>
+        <w:t>mdadm.conf</w:t>
+      </w:r>
+      <w:proofErr w:type="spellEnd"/>
+      <w:r>
+        <w:rPr>
+          <w:rFonts w:ascii="Calibri" w:hAnsi="Calibri" w:cs="Calibri"/>
+        </w:rPr>
+        <w:t>,</w:t>
+      </w:r>
+      <w:r>
+        <w:rPr>
+          <w:rFonts w:ascii="Calibri" w:hAnsi="Calibri" w:cs="Calibri"/>
+        </w:rPr>
+        <w:t xml:space="preserve"> </w:t>
+      </w:r>
+      <w:proofErr w:type="spellStart"/>
+      <w:r>
+        <w:rPr>
+          <w:rFonts w:ascii="Calibri" w:hAnsi="Calibri" w:cs="Calibri"/>
+        </w:rPr>
+        <w:t>garantiza</w:t>
+      </w:r>
+      <w:proofErr w:type="spellEnd"/>
+      <w:r>
+        <w:rPr>
+          <w:rFonts w:ascii="Calibri" w:hAnsi="Calibri" w:cs="Calibri"/>
+        </w:rPr>
+        <w:t xml:space="preserve"> que la configuración de RAID </w:t>
+      </w:r>
+      <w:proofErr w:type="spellStart"/>
+      <w:r>
+        <w:rPr>
+          <w:rFonts w:ascii="Calibri" w:hAnsi="Calibri" w:cs="Calibri"/>
+        </w:rPr>
+        <w:t>esté</w:t>
+      </w:r>
+      <w:proofErr w:type="spellEnd"/>
+      <w:r>
+        <w:rPr>
+          <w:rFonts w:ascii="Calibri" w:hAnsi="Calibri" w:cs="Calibri"/>
+        </w:rPr>
+        <w:t xml:space="preserve"> </w:t>
+      </w:r>
+      <w:proofErr w:type="spellStart"/>
+      <w:r>
+        <w:rPr>
+          <w:rFonts w:ascii="Calibri" w:hAnsi="Calibri" w:cs="Calibri"/>
+        </w:rPr>
+        <w:t>disponible</w:t>
+      </w:r>
+      <w:proofErr w:type="spellEnd"/>
+      <w:r>
+        <w:rPr>
+          <w:rFonts w:ascii="Calibri" w:hAnsi="Calibri" w:cs="Calibri"/>
+        </w:rPr>
+        <w:t xml:space="preserve"> tras cada reinicio, evitando la </w:t>
+      </w:r>
+      <w:proofErr w:type="spellStart"/>
+      <w:r>
+        <w:rPr>
+          <w:rFonts w:ascii="Calibri" w:hAnsi="Calibri" w:cs="Calibri"/>
+        </w:rPr>
+        <w:t>pérdida</w:t>
+      </w:r>
+      <w:proofErr w:type="spellEnd"/>
+      <w:r>
+        <w:rPr>
+          <w:rFonts w:ascii="Calibri" w:hAnsi="Calibri" w:cs="Calibri"/>
+        </w:rPr>
+        <w:t xml:space="preserve"> de la configuración de dispositivos RAID.</w:t>
       </w:r>
     </w:p>
     <w:p>
@@ -1124,7 +2343,25 @@
           <w:b/>
           <w:bCs/>
         </w:rPr>
-        <w:t>RAID resultante trás el reinicio:</w:t>
+        <w:t xml:space="preserve">RAID resultante </w:t>
+      </w:r>
+      <w:proofErr w:type="spellStart"/>
+      <w:r>
+        <w:rPr>
+          <w:rFonts w:ascii="Calibri" w:hAnsi="Calibri" w:cs="Calibri"/>
+          <w:b/>
+          <w:bCs/>
+        </w:rPr>
+        <w:t>trás</w:t>
+      </w:r>
+      <w:proofErr w:type="spellEnd"/>
+      <w:r>
+        <w:rPr>
+          <w:rFonts w:ascii="Calibri" w:hAnsi="Calibri" w:cs="Calibri"/>
+          <w:b/>
+          <w:bCs/>
+        </w:rPr>
+        <w:t xml:space="preserve"> el reinicio:</w:t>
       </w:r>
     </w:p>
     <w:p>
@@ -1137,6 +2374,7 @@
       <w:r>
         <w:rPr>
           <w:rFonts w:ascii="Calibri" w:hAnsi="Calibri" w:cs="Calibri"/>
+          <w:noProof/>
         </w:rPr>
         <w:drawing>
           <wp:inline distT="0" distB="0" distL="0" distR="0" wp14:anchorId="23CFAB50" wp14:editId="7832981A">
@@ -1208,7 +2446,55 @@
           <w:kern w:val="0"/>
         </w:rPr>
         <w:lastRenderedPageBreak/>
-        <w:t>5.- Formatea con ext4 la nueva partición de RAID5 y captura la terminal donde se vea el comando</w:t>
+        <w:t xml:space="preserve">5.- </w:t>
+      </w:r>
+      <w:proofErr w:type="spellStart"/>
+      <w:r>
+        <w:rPr>
+          <w:rFonts w:ascii="Calibri" w:hAnsi="Calibri" w:cs="Calibri"/>
+          <w:kern w:val="0"/>
+        </w:rPr>
+        <w:t>Formatea</w:t>
+      </w:r>
+      <w:proofErr w:type="spellEnd"/>
+      <w:r>
+        <w:rPr>
+          <w:rFonts w:ascii="Calibri" w:hAnsi="Calibri" w:cs="Calibri"/>
+          <w:kern w:val="0"/>
+        </w:rPr>
+        <w:t xml:space="preserve"> con ext4 la </w:t>
+      </w:r>
+      <w:proofErr w:type="spellStart"/>
+      <w:r>
+        <w:rPr>
+          <w:rFonts w:ascii="Calibri" w:hAnsi="Calibri" w:cs="Calibri"/>
+          <w:kern w:val="0"/>
+        </w:rPr>
+        <w:t>nueva</w:t>
+      </w:r>
+      <w:proofErr w:type="spellEnd"/>
+      <w:r>
+        <w:rPr>
+          <w:rFonts w:ascii="Calibri" w:hAnsi="Calibri" w:cs="Calibri"/>
+          <w:kern w:val="0"/>
+        </w:rPr>
+        <w:t xml:space="preserve"> partición de RAID5 y captura la terminal </w:t>
+      </w:r>
+      <w:proofErr w:type="spellStart"/>
+      <w:r>
+        <w:rPr>
+          <w:rFonts w:ascii="Calibri" w:hAnsi="Calibri" w:cs="Calibri"/>
+          <w:kern w:val="0"/>
+        </w:rPr>
+        <w:t>donde</w:t>
+      </w:r>
+      <w:proofErr w:type="spellEnd"/>
+      <w:r>
+        <w:rPr>
+          <w:rFonts w:ascii="Calibri" w:hAnsi="Calibri" w:cs="Calibri"/>
+          <w:kern w:val="0"/>
+        </w:rPr>
+        <w:t xml:space="preserve"> se vea el comando</w:t>
       </w:r>
       <w:r>
         <w:rPr>
@@ -1222,7 +2508,23 @@
           <w:rFonts w:ascii="Calibri" w:hAnsi="Calibri" w:cs="Calibri"/>
           <w:kern w:val="0"/>
         </w:rPr>
-        <w:t>que usas. Explica con tus palabras brevemente cada parte del comando.</w:t>
+        <w:t xml:space="preserve">que usas. Explica con </w:t>
+      </w:r>
+      <w:proofErr w:type="spellStart"/>
+      <w:r>
+        <w:rPr>
+          <w:rFonts w:ascii="Calibri" w:hAnsi="Calibri" w:cs="Calibri"/>
+          <w:kern w:val="0"/>
+        </w:rPr>
+        <w:t>tus</w:t>
+      </w:r>
+      <w:proofErr w:type="spellEnd"/>
+      <w:r>
+        <w:rPr>
+          <w:rFonts w:ascii="Calibri" w:hAnsi="Calibri" w:cs="Calibri"/>
+          <w:kern w:val="0"/>
+        </w:rPr>
+        <w:t xml:space="preserve"> palabras brevemente cada parte del comando.</w:t>
       </w:r>
     </w:p>
     <w:p>
@@ -1331,6 +2633,7 @@
       <w:r>
         <w:rPr>
           <w:rFonts w:ascii="Calibri" w:hAnsi="Calibri" w:cs="Calibri"/>
+          <w:noProof/>
           <w:kern w:val="0"/>
         </w:rPr>
         <w:drawing>
@@ -1379,6 +2682,8 @@
         <w:jc w:val="both"/>
         <w:rPr>
           <w:rFonts w:ascii="Calibri" w:hAnsi="Calibri" w:cs="Calibri"/>
+          <w:b/>
+          <w:bCs/>
           <w:kern w:val="0"/>
         </w:rPr>
       </w:pPr>
@@ -1398,9 +2703,11 @@
       <w:r>
         <w:rPr>
           <w:rFonts w:ascii="Calibri" w:hAnsi="Calibri" w:cs="Calibri"/>
-          <w:kern w:val="0"/>
-        </w:rPr>
-        <w:t>6.- Monta la partición RAID 5 en la ruta /mnt/raid y realiza una captura de pantalla donde se</w:t>
+          <w:b/>
+          <w:bCs/>
+          <w:kern w:val="0"/>
+        </w:rPr>
+        <w:t>Explicación:</w:t>
       </w:r>
       <w:r>
         <w:rPr>
@@ -1413,8 +2720,328 @@
         <w:rPr>
           <w:rFonts w:ascii="Calibri" w:hAnsi="Calibri" w:cs="Calibri"/>
           <w:kern w:val="0"/>
-        </w:rPr>
-        <w:t>compruebe que está correctamente montada. Explica la captura de pantalla con tus palabras.</w:t>
+          <w:sz w:val="22"/>
+          <w:szCs w:val="22"/>
+        </w:rPr>
+        <w:t xml:space="preserve">el comando se </w:t>
+      </w:r>
+      <w:proofErr w:type="spellStart"/>
+      <w:r>
+        <w:rPr>
+          <w:rFonts w:ascii="Calibri" w:hAnsi="Calibri" w:cs="Calibri"/>
+          <w:kern w:val="0"/>
+          <w:sz w:val="22"/>
+          <w:szCs w:val="22"/>
+        </w:rPr>
+        <w:t>ejecuta</w:t>
+      </w:r>
+      <w:proofErr w:type="spellEnd"/>
+      <w:r>
+        <w:rPr>
+          <w:rFonts w:ascii="Calibri" w:hAnsi="Calibri" w:cs="Calibri"/>
+          <w:kern w:val="0"/>
+          <w:sz w:val="22"/>
+          <w:szCs w:val="22"/>
+        </w:rPr>
+        <w:t xml:space="preserve"> como </w:t>
+      </w:r>
+      <w:proofErr w:type="spellStart"/>
+      <w:r>
+        <w:rPr>
+          <w:rFonts w:ascii="Calibri" w:hAnsi="Calibri" w:cs="Calibri"/>
+          <w:kern w:val="0"/>
+          <w:sz w:val="22"/>
+          <w:szCs w:val="22"/>
+        </w:rPr>
+        <w:t>super</w:t>
+      </w:r>
+      <w:proofErr w:type="spellEnd"/>
+      <w:r>
+        <w:rPr>
+          <w:rFonts w:ascii="Calibri" w:hAnsi="Calibri" w:cs="Calibri"/>
+          <w:kern w:val="0"/>
+          <w:sz w:val="22"/>
+          <w:szCs w:val="22"/>
+        </w:rPr>
+        <w:t xml:space="preserve"> usuario (</w:t>
+      </w:r>
+      <w:proofErr w:type="spellStart"/>
+      <w:r>
+        <w:rPr>
+          <w:rFonts w:ascii="Calibri" w:hAnsi="Calibri" w:cs="Calibri"/>
+          <w:kern w:val="0"/>
+          <w:sz w:val="22"/>
+          <w:szCs w:val="22"/>
+        </w:rPr>
+        <w:t>sudo</w:t>
+      </w:r>
+      <w:proofErr w:type="spellEnd"/>
+      <w:r>
+        <w:rPr>
+          <w:rFonts w:ascii="Calibri" w:hAnsi="Calibri" w:cs="Calibri"/>
+          <w:kern w:val="0"/>
+          <w:sz w:val="22"/>
+          <w:szCs w:val="22"/>
+        </w:rPr>
+        <w:t xml:space="preserve">), para </w:t>
+      </w:r>
+      <w:proofErr w:type="spellStart"/>
+      <w:r>
+        <w:rPr>
+          <w:rFonts w:ascii="Calibri" w:hAnsi="Calibri" w:cs="Calibri"/>
+          <w:kern w:val="0"/>
+          <w:sz w:val="22"/>
+          <w:szCs w:val="22"/>
+        </w:rPr>
+        <w:t>tener</w:t>
+      </w:r>
+      <w:proofErr w:type="spellEnd"/>
+      <w:r>
+        <w:rPr>
+          <w:rFonts w:ascii="Calibri" w:hAnsi="Calibri" w:cs="Calibri"/>
+          <w:kern w:val="0"/>
+          <w:sz w:val="22"/>
+          <w:szCs w:val="22"/>
+        </w:rPr>
+        <w:t xml:space="preserve"> permisos de administrador mkjs.ext4</w:t>
+      </w:r>
+      <w:r>
+        <w:rPr>
+          <w:rFonts w:ascii="Calibri" w:hAnsi="Calibri" w:cs="Calibri"/>
+          <w:kern w:val="0"/>
+          <w:sz w:val="22"/>
+          <w:szCs w:val="22"/>
+        </w:rPr>
+        <w:t xml:space="preserve">  </w:t>
+      </w:r>
+      <w:r>
+        <w:rPr>
+          <w:rFonts w:ascii="Calibri" w:hAnsi="Calibri" w:cs="Calibri"/>
+          <w:kern w:val="0"/>
+          <w:sz w:val="22"/>
+          <w:szCs w:val="22"/>
+        </w:rPr>
+        <w:t>(</w:t>
+      </w:r>
+      <w:proofErr w:type="spellStart"/>
+      <w:r>
+        <w:rPr>
+          <w:rFonts w:ascii="Calibri" w:hAnsi="Calibri" w:cs="Calibri"/>
+          <w:kern w:val="0"/>
+          <w:sz w:val="22"/>
+          <w:szCs w:val="22"/>
+        </w:rPr>
+        <w:t>make</w:t>
+      </w:r>
+      <w:proofErr w:type="spellEnd"/>
+      <w:r>
+        <w:rPr>
+          <w:rFonts w:ascii="Calibri" w:hAnsi="Calibri" w:cs="Calibri"/>
+          <w:kern w:val="0"/>
+          <w:sz w:val="22"/>
+          <w:szCs w:val="22"/>
+        </w:rPr>
+        <w:t xml:space="preserve"> </w:t>
+      </w:r>
+      <w:proofErr w:type="spellStart"/>
+      <w:r>
+        <w:rPr>
+          <w:rFonts w:ascii="Calibri" w:hAnsi="Calibri" w:cs="Calibri"/>
+          <w:kern w:val="0"/>
+          <w:sz w:val="22"/>
+          <w:szCs w:val="22"/>
+        </w:rPr>
+        <w:t>filesystem</w:t>
+      </w:r>
+      <w:proofErr w:type="spellEnd"/>
+      <w:r>
+        <w:rPr>
+          <w:rFonts w:ascii="Calibri" w:hAnsi="Calibri" w:cs="Calibri"/>
+          <w:kern w:val="0"/>
+          <w:sz w:val="22"/>
+          <w:szCs w:val="22"/>
+        </w:rPr>
+        <w:t xml:space="preserve">) </w:t>
+      </w:r>
+      <w:proofErr w:type="spellStart"/>
+      <w:r>
+        <w:rPr>
+          <w:rFonts w:ascii="Calibri" w:hAnsi="Calibri" w:cs="Calibri"/>
+          <w:kern w:val="0"/>
+          <w:sz w:val="22"/>
+          <w:szCs w:val="22"/>
+        </w:rPr>
+        <w:t>formatea</w:t>
+      </w:r>
+      <w:proofErr w:type="spellEnd"/>
+      <w:r>
+        <w:rPr>
+          <w:rFonts w:ascii="Calibri" w:hAnsi="Calibri" w:cs="Calibri"/>
+          <w:kern w:val="0"/>
+          <w:sz w:val="22"/>
+          <w:szCs w:val="22"/>
+        </w:rPr>
+        <w:t xml:space="preserve"> el equipo, /</w:t>
+      </w:r>
+      <w:proofErr w:type="spellStart"/>
+      <w:r>
+        <w:rPr>
+          <w:rFonts w:ascii="Calibri" w:hAnsi="Calibri" w:cs="Calibri"/>
+          <w:kern w:val="0"/>
+          <w:sz w:val="22"/>
+          <w:szCs w:val="22"/>
+        </w:rPr>
+        <w:t>dev</w:t>
+      </w:r>
+      <w:proofErr w:type="spellEnd"/>
+      <w:r>
+        <w:rPr>
+          <w:rFonts w:ascii="Calibri" w:hAnsi="Calibri" w:cs="Calibri"/>
+          <w:kern w:val="0"/>
+          <w:sz w:val="22"/>
+          <w:szCs w:val="22"/>
+        </w:rPr>
+        <w:t xml:space="preserve">/md0/, con un sistema de </w:t>
+      </w:r>
+      <w:proofErr w:type="spellStart"/>
+      <w:r>
+        <w:rPr>
+          <w:rFonts w:ascii="Calibri" w:hAnsi="Calibri" w:cs="Calibri"/>
+          <w:kern w:val="0"/>
+          <w:sz w:val="22"/>
+          <w:szCs w:val="22"/>
+        </w:rPr>
+        <w:t>archivos</w:t>
+      </w:r>
+      <w:proofErr w:type="spellEnd"/>
+      <w:r>
+        <w:rPr>
+          <w:rFonts w:ascii="Calibri" w:hAnsi="Calibri" w:cs="Calibri"/>
+          <w:kern w:val="0"/>
+          <w:sz w:val="22"/>
+          <w:szCs w:val="22"/>
+        </w:rPr>
+        <w:t xml:space="preserve"> ext4.</w:t>
+      </w:r>
+    </w:p>
+    <w:p>
+      <w:pPr>
+        <w:autoSpaceDE w:val="0"/>
+        <w:autoSpaceDN w:val="0"/>
+        <w:adjustRightInd w:val="0"/>
+        <w:spacing w:after="0" w:line="240" w:lineRule="auto"/>
+        <w:jc w:val="both"/>
+        <w:rPr>
+          <w:rFonts w:ascii="Calibri" w:hAnsi="Calibri" w:cs="Calibri"/>
+          <w:kern w:val="0"/>
+        </w:rPr>
+      </w:pPr>
+    </w:p>
+    <w:p>
+      <w:pPr>
+        <w:autoSpaceDE w:val="0"/>
+        <w:autoSpaceDN w:val="0"/>
+        <w:adjustRightInd w:val="0"/>
+        <w:spacing w:after="0" w:line="240" w:lineRule="auto"/>
+        <w:jc w:val="both"/>
+        <w:rPr>
+          <w:rFonts w:ascii="Calibri" w:hAnsi="Calibri" w:cs="Calibri"/>
+          <w:kern w:val="0"/>
+        </w:rPr>
+      </w:pPr>
+      <w:r>
+        <w:rPr>
+          <w:rFonts w:ascii="Calibri" w:hAnsi="Calibri" w:cs="Calibri"/>
+          <w:kern w:val="0"/>
+        </w:rPr>
+        <w:t>6.- Monta la partición RAID 5 en la ruta /</w:t>
+      </w:r>
+      <w:proofErr w:type="spellStart"/>
+      <w:r>
+        <w:rPr>
+          <w:rFonts w:ascii="Calibri" w:hAnsi="Calibri" w:cs="Calibri"/>
+          <w:kern w:val="0"/>
+        </w:rPr>
+        <w:t>mnt</w:t>
+      </w:r>
+      <w:proofErr w:type="spellEnd"/>
+      <w:r>
+        <w:rPr>
+          <w:rFonts w:ascii="Calibri" w:hAnsi="Calibri" w:cs="Calibri"/>
+          <w:kern w:val="0"/>
+        </w:rPr>
+        <w:t>/</w:t>
+      </w:r>
+      <w:proofErr w:type="spellStart"/>
+      <w:r>
+        <w:rPr>
+          <w:rFonts w:ascii="Calibri" w:hAnsi="Calibri" w:cs="Calibri"/>
+          <w:kern w:val="0"/>
+        </w:rPr>
+        <w:t>raid</w:t>
+      </w:r>
+      <w:proofErr w:type="spellEnd"/>
+      <w:r>
+        <w:rPr>
+          <w:rFonts w:ascii="Calibri" w:hAnsi="Calibri" w:cs="Calibri"/>
+          <w:kern w:val="0"/>
+        </w:rPr>
+        <w:t xml:space="preserve"> y realiza una captura de pantalla </w:t>
+      </w:r>
+      <w:proofErr w:type="spellStart"/>
+      <w:r>
+        <w:rPr>
+          <w:rFonts w:ascii="Calibri" w:hAnsi="Calibri" w:cs="Calibri"/>
+          <w:kern w:val="0"/>
+        </w:rPr>
+        <w:t>donde</w:t>
+      </w:r>
+      <w:proofErr w:type="spellEnd"/>
+      <w:r>
+        <w:rPr>
+          <w:rFonts w:ascii="Calibri" w:hAnsi="Calibri" w:cs="Calibri"/>
+          <w:kern w:val="0"/>
+        </w:rPr>
+        <w:t xml:space="preserve"> se</w:t>
+      </w:r>
+      <w:r>
+        <w:rPr>
+          <w:rFonts w:ascii="Calibri" w:hAnsi="Calibri" w:cs="Calibri"/>
+          <w:kern w:val="0"/>
+        </w:rPr>
+        <w:t xml:space="preserve"> </w:t>
+      </w:r>
+      <w:proofErr w:type="spellStart"/>
+      <w:r>
+        <w:rPr>
+          <w:rFonts w:ascii="Calibri" w:hAnsi="Calibri" w:cs="Calibri"/>
+          <w:kern w:val="0"/>
+        </w:rPr>
+        <w:t>compruebe</w:t>
+      </w:r>
+      <w:proofErr w:type="spellEnd"/>
+      <w:r>
+        <w:rPr>
+          <w:rFonts w:ascii="Calibri" w:hAnsi="Calibri" w:cs="Calibri"/>
+          <w:kern w:val="0"/>
+        </w:rPr>
+        <w:t xml:space="preserve"> que está correctamente montada. Explica la captura de pantalla con </w:t>
+      </w:r>
+      <w:proofErr w:type="spellStart"/>
+      <w:r>
+        <w:rPr>
+          <w:rFonts w:ascii="Calibri" w:hAnsi="Calibri" w:cs="Calibri"/>
+          <w:kern w:val="0"/>
+        </w:rPr>
+        <w:t>tus</w:t>
+      </w:r>
+      <w:proofErr w:type="spellEnd"/>
+      <w:r>
+        <w:rPr>
+          <w:rFonts w:ascii="Calibri" w:hAnsi="Calibri" w:cs="Calibri"/>
+          <w:kern w:val="0"/>
+        </w:rPr>
+        <w:t xml:space="preserve"> palabras.</w:t>
       </w:r>
     </w:p>
     <w:p>
@@ -1526,6 +3153,7 @@
       <w:r>
         <w:rPr>
           <w:rFonts w:ascii="Calibri" w:hAnsi="Calibri" w:cs="Calibri"/>
+          <w:noProof/>
           <w:kern w:val="0"/>
         </w:rPr>
         <w:drawing>
@@ -1569,15 +3197,244 @@
       <w:pPr>
         <w:rPr>
           <w:rFonts w:ascii="Calibri" w:hAnsi="Calibri" w:cs="Calibri"/>
-          <w:kern w:val="0"/>
-        </w:rPr>
-      </w:pPr>
-      <w:r>
-        <w:rPr>
-          <w:rFonts w:ascii="Calibri" w:hAnsi="Calibri" w:cs="Calibri"/>
-          <w:kern w:val="0"/>
-        </w:rPr>
-        <w:br w:type="page"/>
+          <w:b/>
+          <w:bCs/>
+          <w:kern w:val="0"/>
+        </w:rPr>
+      </w:pPr>
+    </w:p>
+    <w:p>
+      <w:pPr>
+        <w:jc w:val="both"/>
+        <w:rPr>
+          <w:rFonts w:ascii="Calibri" w:hAnsi="Calibri" w:cs="Calibri"/>
+          <w:kern w:val="0"/>
+        </w:rPr>
+      </w:pPr>
+      <w:r>
+        <w:rPr>
+          <w:rFonts w:ascii="Calibri" w:hAnsi="Calibri" w:cs="Calibri"/>
+          <w:b/>
+          <w:bCs/>
+          <w:kern w:val="0"/>
+        </w:rPr>
+        <w:lastRenderedPageBreak/>
+        <w:t>Explicación:</w:t>
+      </w:r>
+      <w:r>
+        <w:rPr>
+          <w:rFonts w:ascii="Calibri" w:hAnsi="Calibri" w:cs="Calibri"/>
+          <w:kern w:val="0"/>
+        </w:rPr>
+        <w:t xml:space="preserve"> Al crear el RAID se crea un sistema </w:t>
+      </w:r>
+      <w:proofErr w:type="spellStart"/>
+      <w:r>
+        <w:rPr>
+          <w:rFonts w:ascii="Calibri" w:hAnsi="Calibri" w:cs="Calibri"/>
+          <w:kern w:val="0"/>
+        </w:rPr>
+        <w:t>virtualizado</w:t>
+      </w:r>
+      <w:proofErr w:type="spellEnd"/>
+      <w:r>
+        <w:rPr>
+          <w:rFonts w:ascii="Calibri" w:hAnsi="Calibri" w:cs="Calibri"/>
+          <w:kern w:val="0"/>
+        </w:rPr>
+        <w:t xml:space="preserve"> /</w:t>
+      </w:r>
+      <w:proofErr w:type="spellStart"/>
+      <w:r>
+        <w:rPr>
+          <w:rFonts w:ascii="Calibri" w:hAnsi="Calibri" w:cs="Calibri"/>
+          <w:kern w:val="0"/>
+        </w:rPr>
+        <w:t>dev</w:t>
+      </w:r>
+      <w:proofErr w:type="spellEnd"/>
+      <w:r>
+        <w:rPr>
+          <w:rFonts w:ascii="Calibri" w:hAnsi="Calibri" w:cs="Calibri"/>
+          <w:kern w:val="0"/>
+        </w:rPr>
+        <w:t xml:space="preserve">/md0 que se correspondería </w:t>
+      </w:r>
+      <w:proofErr w:type="spellStart"/>
+      <w:r>
+        <w:rPr>
+          <w:rFonts w:ascii="Calibri" w:hAnsi="Calibri" w:cs="Calibri"/>
+          <w:kern w:val="0"/>
+        </w:rPr>
+        <w:t>al</w:t>
+      </w:r>
+      <w:proofErr w:type="spellEnd"/>
+      <w:r>
+        <w:rPr>
+          <w:rFonts w:ascii="Calibri" w:hAnsi="Calibri" w:cs="Calibri"/>
+          <w:kern w:val="0"/>
+        </w:rPr>
+        <w:t xml:space="preserve"> equipo físico de RAID, el </w:t>
+      </w:r>
+      <w:proofErr w:type="spellStart"/>
+      <w:r>
+        <w:rPr>
+          <w:rFonts w:ascii="Calibri" w:hAnsi="Calibri" w:cs="Calibri"/>
+          <w:kern w:val="0"/>
+        </w:rPr>
+        <w:t>cual</w:t>
+      </w:r>
+      <w:proofErr w:type="spellEnd"/>
+      <w:r>
+        <w:rPr>
+          <w:rFonts w:ascii="Calibri" w:hAnsi="Calibri" w:cs="Calibri"/>
+          <w:kern w:val="0"/>
+        </w:rPr>
+        <w:t xml:space="preserve"> combina todos los </w:t>
+      </w:r>
+      <w:proofErr w:type="spellStart"/>
+      <w:r>
+        <w:rPr>
+          <w:rFonts w:ascii="Calibri" w:hAnsi="Calibri" w:cs="Calibri"/>
+          <w:kern w:val="0"/>
+        </w:rPr>
+        <w:t>díscos</w:t>
+      </w:r>
+      <w:proofErr w:type="spellEnd"/>
+      <w:r>
+        <w:rPr>
+          <w:rFonts w:ascii="Calibri" w:hAnsi="Calibri" w:cs="Calibri"/>
+          <w:kern w:val="0"/>
+        </w:rPr>
+        <w:t xml:space="preserve"> que lo </w:t>
+      </w:r>
+      <w:proofErr w:type="spellStart"/>
+      <w:r>
+        <w:rPr>
+          <w:rFonts w:ascii="Calibri" w:hAnsi="Calibri" w:cs="Calibri"/>
+          <w:kern w:val="0"/>
+        </w:rPr>
+        <w:t>componen</w:t>
+      </w:r>
+      <w:proofErr w:type="spellEnd"/>
+      <w:r>
+        <w:rPr>
+          <w:rFonts w:ascii="Calibri" w:hAnsi="Calibri" w:cs="Calibri"/>
+          <w:kern w:val="0"/>
+        </w:rPr>
+        <w:t>. /</w:t>
+      </w:r>
+      <w:proofErr w:type="spellStart"/>
+      <w:r>
+        <w:rPr>
+          <w:rFonts w:ascii="Calibri" w:hAnsi="Calibri" w:cs="Calibri"/>
+          <w:kern w:val="0"/>
+        </w:rPr>
+        <w:t>mnt</w:t>
+      </w:r>
+      <w:proofErr w:type="spellEnd"/>
+      <w:r>
+        <w:rPr>
+          <w:rFonts w:ascii="Calibri" w:hAnsi="Calibri" w:cs="Calibri"/>
+          <w:kern w:val="0"/>
+        </w:rPr>
+        <w:t>/</w:t>
+      </w:r>
+      <w:proofErr w:type="spellStart"/>
+      <w:r>
+        <w:rPr>
+          <w:rFonts w:ascii="Calibri" w:hAnsi="Calibri" w:cs="Calibri"/>
+          <w:kern w:val="0"/>
+        </w:rPr>
+        <w:t>raid</w:t>
+      </w:r>
+      <w:proofErr w:type="spellEnd"/>
+      <w:r>
+        <w:rPr>
+          <w:rFonts w:ascii="Calibri" w:hAnsi="Calibri" w:cs="Calibri"/>
+          <w:kern w:val="0"/>
+        </w:rPr>
+        <w:t xml:space="preserve"> es el </w:t>
+      </w:r>
+      <w:proofErr w:type="spellStart"/>
+      <w:r>
+        <w:rPr>
+          <w:rFonts w:ascii="Calibri" w:hAnsi="Calibri" w:cs="Calibri"/>
+          <w:kern w:val="0"/>
+        </w:rPr>
+        <w:t>fichero</w:t>
+      </w:r>
+      <w:proofErr w:type="spellEnd"/>
+      <w:r>
+        <w:rPr>
+          <w:rFonts w:ascii="Calibri" w:hAnsi="Calibri" w:cs="Calibri"/>
+          <w:kern w:val="0"/>
+        </w:rPr>
+        <w:t xml:space="preserve"> del sistema/punto de entrada </w:t>
+      </w:r>
+      <w:proofErr w:type="spellStart"/>
+      <w:r>
+        <w:rPr>
+          <w:rFonts w:ascii="Calibri" w:hAnsi="Calibri" w:cs="Calibri"/>
+          <w:kern w:val="0"/>
+        </w:rPr>
+        <w:t>donde</w:t>
+      </w:r>
+      <w:proofErr w:type="spellEnd"/>
+      <w:r>
+        <w:rPr>
+          <w:rFonts w:ascii="Calibri" w:hAnsi="Calibri" w:cs="Calibri"/>
+          <w:kern w:val="0"/>
+        </w:rPr>
+        <w:t xml:space="preserve"> se </w:t>
+      </w:r>
+      <w:proofErr w:type="spellStart"/>
+      <w:r>
+        <w:rPr>
+          <w:rFonts w:ascii="Calibri" w:hAnsi="Calibri" w:cs="Calibri"/>
+          <w:kern w:val="0"/>
+        </w:rPr>
+        <w:t>podría</w:t>
+      </w:r>
+      <w:proofErr w:type="spellEnd"/>
+      <w:r>
+        <w:rPr>
+          <w:rFonts w:ascii="Calibri" w:hAnsi="Calibri" w:cs="Calibri"/>
+          <w:kern w:val="0"/>
+        </w:rPr>
+        <w:t xml:space="preserve"> acceder a los </w:t>
+      </w:r>
+      <w:proofErr w:type="spellStart"/>
+      <w:r>
+        <w:rPr>
+          <w:rFonts w:ascii="Calibri" w:hAnsi="Calibri" w:cs="Calibri"/>
+          <w:kern w:val="0"/>
+        </w:rPr>
+        <w:t>ficheros</w:t>
+      </w:r>
+      <w:proofErr w:type="spellEnd"/>
+      <w:r>
+        <w:rPr>
+          <w:rFonts w:ascii="Calibri" w:hAnsi="Calibri" w:cs="Calibri"/>
+          <w:kern w:val="0"/>
+        </w:rPr>
+        <w:t xml:space="preserve"> almacenados en el RAID tras el </w:t>
+      </w:r>
+      <w:proofErr w:type="spellStart"/>
+      <w:r>
+        <w:rPr>
+          <w:rFonts w:ascii="Calibri" w:hAnsi="Calibri" w:cs="Calibri"/>
+          <w:kern w:val="0"/>
+        </w:rPr>
+        <w:t>formateo</w:t>
+      </w:r>
+      <w:proofErr w:type="spellEnd"/>
+      <w:r>
+        <w:rPr>
+          <w:rFonts w:ascii="Calibri" w:hAnsi="Calibri" w:cs="Calibri"/>
+          <w:kern w:val="0"/>
+        </w:rPr>
+        <w:t xml:space="preserve"> de ext4.</w:t>
       </w:r>
     </w:p>
     <w:p>
@@ -1597,8 +3454,23 @@
           <w:rFonts w:ascii="Calibri" w:hAnsi="Calibri" w:cs="Calibri"/>
           <w:kern w:val="0"/>
         </w:rPr>
-        <w:lastRenderedPageBreak/>
-        <w:t>7.- Captura la pantalla del proceso que realizas para que esta configuración sea permanente</w:t>
+        <w:t xml:space="preserve">7.- Captura la pantalla del proceso que realizas para que esta configuración </w:t>
+      </w:r>
+      <w:proofErr w:type="spellStart"/>
+      <w:r>
+        <w:rPr>
+          <w:rFonts w:ascii="Calibri" w:hAnsi="Calibri" w:cs="Calibri"/>
+          <w:kern w:val="0"/>
+        </w:rPr>
+        <w:t>sea</w:t>
+      </w:r>
+      <w:proofErr w:type="spellEnd"/>
+      <w:r>
+        <w:rPr>
+          <w:rFonts w:ascii="Calibri" w:hAnsi="Calibri" w:cs="Calibri"/>
+          <w:kern w:val="0"/>
+        </w:rPr>
+        <w:t xml:space="preserve"> permanente</w:t>
       </w:r>
       <w:r>
         <w:rPr>
@@ -1626,7 +3498,55 @@
           <w:rFonts w:ascii="Calibri" w:hAnsi="Calibri" w:cs="Calibri"/>
           <w:kern w:val="0"/>
         </w:rPr>
-        <w:t>montado en el siguiente reinicio. Explica con tus palabras que pasos sigues.</w:t>
+        <w:t xml:space="preserve">montado en el </w:t>
+      </w:r>
+      <w:proofErr w:type="spellStart"/>
+      <w:r>
+        <w:rPr>
+          <w:rFonts w:ascii="Calibri" w:hAnsi="Calibri" w:cs="Calibri"/>
+          <w:kern w:val="0"/>
+        </w:rPr>
+        <w:t>siguiente</w:t>
+      </w:r>
+      <w:proofErr w:type="spellEnd"/>
+      <w:r>
+        <w:rPr>
+          <w:rFonts w:ascii="Calibri" w:hAnsi="Calibri" w:cs="Calibri"/>
+          <w:kern w:val="0"/>
+        </w:rPr>
+        <w:t xml:space="preserve"> reinicio. Explica con </w:t>
+      </w:r>
+      <w:proofErr w:type="spellStart"/>
+      <w:r>
+        <w:rPr>
+          <w:rFonts w:ascii="Calibri" w:hAnsi="Calibri" w:cs="Calibri"/>
+          <w:kern w:val="0"/>
+        </w:rPr>
+        <w:t>tus</w:t>
+      </w:r>
+      <w:proofErr w:type="spellEnd"/>
+      <w:r>
+        <w:rPr>
+          <w:rFonts w:ascii="Calibri" w:hAnsi="Calibri" w:cs="Calibri"/>
+          <w:kern w:val="0"/>
+        </w:rPr>
+        <w:t xml:space="preserve"> palabras que pasos </w:t>
+      </w:r>
+      <w:proofErr w:type="spellStart"/>
+      <w:r>
+        <w:rPr>
+          <w:rFonts w:ascii="Calibri" w:hAnsi="Calibri" w:cs="Calibri"/>
+          <w:kern w:val="0"/>
+        </w:rPr>
+        <w:t>sigues</w:t>
+      </w:r>
+      <w:proofErr w:type="spellEnd"/>
+      <w:r>
+        <w:rPr>
+          <w:rFonts w:ascii="Calibri" w:hAnsi="Calibri" w:cs="Calibri"/>
+          <w:kern w:val="0"/>
+        </w:rPr>
+        <w:t>.</w:t>
       </w:r>
     </w:p>
     <w:p>
@@ -1738,6 +3658,7 @@
       <w:r>
         <w:rPr>
           <w:rFonts w:ascii="Calibri" w:hAnsi="Calibri" w:cs="Calibri"/>
+          <w:noProof/>
           <w:kern w:val="0"/>
         </w:rPr>
         <w:drawing>
@@ -1795,13 +3716,495 @@
         <w:autoSpaceDE w:val="0"/>
         <w:autoSpaceDN w:val="0"/>
         <w:adjustRightInd w:val="0"/>
-        <w:spacing w:after="0" w:line="240" w:lineRule="auto"/>
         <w:jc w:val="both"/>
         <w:rPr>
           <w:rFonts w:ascii="Calibri" w:hAnsi="Calibri" w:cs="Calibri"/>
           <w:kern w:val="0"/>
-        </w:rPr>
-      </w:pPr>
+          <w:sz w:val="22"/>
+          <w:szCs w:val="22"/>
+        </w:rPr>
+      </w:pPr>
+      <w:r>
+        <w:rPr>
+          <w:rFonts w:ascii="Calibri" w:hAnsi="Calibri" w:cs="Calibri"/>
+          <w:b/>
+          <w:bCs/>
+          <w:kern w:val="0"/>
+        </w:rPr>
+        <w:t>Explicación:</w:t>
+      </w:r>
+      <w:r>
+        <w:rPr>
+          <w:rFonts w:ascii="Calibri" w:hAnsi="Calibri" w:cs="Calibri"/>
+          <w:kern w:val="0"/>
+        </w:rPr>
+        <w:t xml:space="preserve"> </w:t>
+      </w:r>
+      <w:r>
+        <w:rPr>
+          <w:rFonts w:ascii="Calibri" w:hAnsi="Calibri" w:cs="Calibri"/>
+          <w:kern w:val="0"/>
+          <w:sz w:val="22"/>
+          <w:szCs w:val="22"/>
+        </w:rPr>
+        <w:t xml:space="preserve">En el </w:t>
+      </w:r>
+      <w:proofErr w:type="spellStart"/>
+      <w:r>
+        <w:rPr>
+          <w:rFonts w:ascii="Calibri" w:hAnsi="Calibri" w:cs="Calibri"/>
+          <w:kern w:val="0"/>
+          <w:sz w:val="22"/>
+          <w:szCs w:val="22"/>
+        </w:rPr>
+        <w:t>archivo</w:t>
+      </w:r>
+      <w:proofErr w:type="spellEnd"/>
+      <w:r>
+        <w:rPr>
+          <w:rFonts w:ascii="Calibri" w:hAnsi="Calibri" w:cs="Calibri"/>
+          <w:kern w:val="0"/>
+          <w:sz w:val="22"/>
+          <w:szCs w:val="22"/>
+        </w:rPr>
+        <w:t xml:space="preserve"> </w:t>
+      </w:r>
+      <w:proofErr w:type="spellStart"/>
+      <w:r>
+        <w:rPr>
+          <w:rFonts w:ascii="Calibri" w:hAnsi="Calibri" w:cs="Calibri"/>
+          <w:kern w:val="0"/>
+          <w:sz w:val="22"/>
+          <w:szCs w:val="22"/>
+        </w:rPr>
+        <w:t>fstab</w:t>
+      </w:r>
+      <w:proofErr w:type="spellEnd"/>
+      <w:r>
+        <w:rPr>
+          <w:rFonts w:ascii="Calibri" w:hAnsi="Calibri" w:cs="Calibri"/>
+          <w:kern w:val="0"/>
+          <w:sz w:val="22"/>
+          <w:szCs w:val="22"/>
+        </w:rPr>
+        <w:t xml:space="preserve"> dentro de /</w:t>
+      </w:r>
+      <w:proofErr w:type="spellStart"/>
+      <w:r>
+        <w:rPr>
+          <w:rFonts w:ascii="Calibri" w:hAnsi="Calibri" w:cs="Calibri"/>
+          <w:kern w:val="0"/>
+          <w:sz w:val="22"/>
+          <w:szCs w:val="22"/>
+        </w:rPr>
+        <w:t>etc</w:t>
+      </w:r>
+      <w:proofErr w:type="spellEnd"/>
+      <w:r>
+        <w:rPr>
+          <w:rFonts w:ascii="Calibri" w:hAnsi="Calibri" w:cs="Calibri"/>
+          <w:kern w:val="0"/>
+          <w:sz w:val="22"/>
+          <w:szCs w:val="22"/>
+        </w:rPr>
+        <w:t xml:space="preserve"> se </w:t>
+      </w:r>
+      <w:proofErr w:type="spellStart"/>
+      <w:r>
+        <w:rPr>
+          <w:rFonts w:ascii="Calibri" w:hAnsi="Calibri" w:cs="Calibri"/>
+          <w:kern w:val="0"/>
+          <w:sz w:val="22"/>
+          <w:szCs w:val="22"/>
+        </w:rPr>
+        <w:t>añade</w:t>
+      </w:r>
+      <w:proofErr w:type="spellEnd"/>
+      <w:r>
+        <w:rPr>
+          <w:rFonts w:ascii="Calibri" w:hAnsi="Calibri" w:cs="Calibri"/>
+          <w:kern w:val="0"/>
+          <w:sz w:val="22"/>
+          <w:szCs w:val="22"/>
+        </w:rPr>
+        <w:t xml:space="preserve"> la </w:t>
+      </w:r>
+      <w:proofErr w:type="spellStart"/>
+      <w:r>
+        <w:rPr>
+          <w:rFonts w:ascii="Calibri" w:hAnsi="Calibri" w:cs="Calibri"/>
+          <w:kern w:val="0"/>
+          <w:sz w:val="22"/>
+          <w:szCs w:val="22"/>
+        </w:rPr>
+        <w:t>línea</w:t>
+      </w:r>
+      <w:proofErr w:type="spellEnd"/>
+      <w:r>
+        <w:rPr>
+          <w:rFonts w:ascii="Calibri" w:hAnsi="Calibri" w:cs="Calibri"/>
+          <w:kern w:val="0"/>
+          <w:sz w:val="22"/>
+          <w:szCs w:val="22"/>
+        </w:rPr>
+        <w:t xml:space="preserve"> “</w:t>
+      </w:r>
+      <w:r>
+        <w:rPr>
+          <w:rFonts w:ascii="Calibri" w:hAnsi="Calibri" w:cs="Calibri"/>
+          <w:kern w:val="0"/>
+          <w:sz w:val="22"/>
+          <w:szCs w:val="22"/>
+        </w:rPr>
+        <w:t>/</w:t>
+      </w:r>
+      <w:proofErr w:type="spellStart"/>
+      <w:r>
+        <w:rPr>
+          <w:rFonts w:ascii="Calibri" w:hAnsi="Calibri" w:cs="Calibri"/>
+          <w:kern w:val="0"/>
+          <w:sz w:val="22"/>
+          <w:szCs w:val="22"/>
+        </w:rPr>
+        <w:t>dev</w:t>
+      </w:r>
+      <w:proofErr w:type="spellEnd"/>
+      <w:r>
+        <w:rPr>
+          <w:rFonts w:ascii="Calibri" w:hAnsi="Calibri" w:cs="Calibri"/>
+          <w:kern w:val="0"/>
+          <w:sz w:val="22"/>
+          <w:szCs w:val="22"/>
+        </w:rPr>
+        <w:t>/md0 /</w:t>
+      </w:r>
+      <w:proofErr w:type="spellStart"/>
+      <w:r>
+        <w:rPr>
+          <w:rFonts w:ascii="Calibri" w:hAnsi="Calibri" w:cs="Calibri"/>
+          <w:kern w:val="0"/>
+          <w:sz w:val="22"/>
+          <w:szCs w:val="22"/>
+        </w:rPr>
+        <w:t>mnt</w:t>
+      </w:r>
+      <w:proofErr w:type="spellEnd"/>
+      <w:r>
+        <w:rPr>
+          <w:rFonts w:ascii="Calibri" w:hAnsi="Calibri" w:cs="Calibri"/>
+          <w:kern w:val="0"/>
+          <w:sz w:val="22"/>
+          <w:szCs w:val="22"/>
+        </w:rPr>
+        <w:t>/</w:t>
+      </w:r>
+      <w:proofErr w:type="spellStart"/>
+      <w:r>
+        <w:rPr>
+          <w:rFonts w:ascii="Calibri" w:hAnsi="Calibri" w:cs="Calibri"/>
+          <w:kern w:val="0"/>
+          <w:sz w:val="22"/>
+          <w:szCs w:val="22"/>
+        </w:rPr>
+        <w:t>raid</w:t>
+      </w:r>
+      <w:proofErr w:type="spellEnd"/>
+      <w:r>
+        <w:rPr>
+          <w:rFonts w:ascii="Calibri" w:hAnsi="Calibri" w:cs="Calibri"/>
+          <w:kern w:val="0"/>
+          <w:sz w:val="22"/>
+          <w:szCs w:val="22"/>
+        </w:rPr>
+        <w:t xml:space="preserve"> ext4 </w:t>
+      </w:r>
+      <w:proofErr w:type="spellStart"/>
+      <w:r>
+        <w:rPr>
+          <w:rFonts w:ascii="Calibri" w:hAnsi="Calibri" w:cs="Calibri"/>
+          <w:kern w:val="0"/>
+          <w:sz w:val="22"/>
+          <w:szCs w:val="22"/>
+        </w:rPr>
+        <w:t>defaults</w:t>
+      </w:r>
+      <w:proofErr w:type="spellEnd"/>
+      <w:r>
+        <w:rPr>
+          <w:rFonts w:ascii="Calibri" w:hAnsi="Calibri" w:cs="Calibri"/>
+          <w:kern w:val="0"/>
+          <w:sz w:val="22"/>
+          <w:szCs w:val="22"/>
+        </w:rPr>
+        <w:t xml:space="preserve"> 0 0</w:t>
+      </w:r>
+      <w:r>
+        <w:rPr>
+          <w:rFonts w:ascii="Calibri" w:hAnsi="Calibri" w:cs="Calibri"/>
+          <w:kern w:val="0"/>
+          <w:sz w:val="22"/>
+          <w:szCs w:val="22"/>
+        </w:rPr>
+        <w:t>“</w:t>
+      </w:r>
+      <w:r>
+        <w:rPr>
+          <w:rFonts w:ascii="Calibri" w:hAnsi="Calibri" w:cs="Calibri"/>
+          <w:kern w:val="0"/>
+          <w:sz w:val="22"/>
+          <w:szCs w:val="22"/>
+        </w:rPr>
+        <w:t xml:space="preserve">. </w:t>
+      </w:r>
+      <w:r>
+        <w:rPr>
+          <w:rFonts w:ascii="Calibri" w:hAnsi="Calibri" w:cs="Calibri"/>
+          <w:kern w:val="0"/>
+          <w:sz w:val="22"/>
+          <w:szCs w:val="22"/>
+        </w:rPr>
+        <w:t xml:space="preserve">Esta </w:t>
+      </w:r>
+      <w:proofErr w:type="spellStart"/>
+      <w:r>
+        <w:rPr>
+          <w:rFonts w:ascii="Calibri" w:hAnsi="Calibri" w:cs="Calibri"/>
+          <w:kern w:val="0"/>
+          <w:sz w:val="22"/>
+          <w:szCs w:val="22"/>
+        </w:rPr>
+        <w:t>línea</w:t>
+      </w:r>
+      <w:proofErr w:type="spellEnd"/>
+      <w:r>
+        <w:rPr>
+          <w:rFonts w:ascii="Calibri" w:hAnsi="Calibri" w:cs="Calibri"/>
+          <w:kern w:val="0"/>
+          <w:sz w:val="22"/>
+          <w:szCs w:val="22"/>
+        </w:rPr>
+        <w:t xml:space="preserve"> le indica </w:t>
+      </w:r>
+      <w:proofErr w:type="spellStart"/>
+      <w:r>
+        <w:rPr>
+          <w:rFonts w:ascii="Calibri" w:hAnsi="Calibri" w:cs="Calibri"/>
+          <w:kern w:val="0"/>
+          <w:sz w:val="22"/>
+          <w:szCs w:val="22"/>
+        </w:rPr>
+        <w:t>al</w:t>
+      </w:r>
+      <w:proofErr w:type="spellEnd"/>
+      <w:r>
+        <w:rPr>
+          <w:rFonts w:ascii="Calibri" w:hAnsi="Calibri" w:cs="Calibri"/>
+          <w:kern w:val="0"/>
+          <w:sz w:val="22"/>
+          <w:szCs w:val="22"/>
+        </w:rPr>
+        <w:t xml:space="preserve"> sistema que, cada vez que arranque, debe montar el dispositivo /</w:t>
+      </w:r>
+      <w:proofErr w:type="spellStart"/>
+      <w:r>
+        <w:rPr>
+          <w:rFonts w:ascii="Calibri" w:hAnsi="Calibri" w:cs="Calibri"/>
+          <w:kern w:val="0"/>
+          <w:sz w:val="22"/>
+          <w:szCs w:val="22"/>
+        </w:rPr>
+        <w:t>dev</w:t>
+      </w:r>
+      <w:proofErr w:type="spellEnd"/>
+      <w:r>
+        <w:rPr>
+          <w:rFonts w:ascii="Calibri" w:hAnsi="Calibri" w:cs="Calibri"/>
+          <w:kern w:val="0"/>
+          <w:sz w:val="22"/>
+          <w:szCs w:val="22"/>
+        </w:rPr>
+        <w:t>/md0 en la carpeta /</w:t>
+      </w:r>
+      <w:proofErr w:type="spellStart"/>
+      <w:r>
+        <w:rPr>
+          <w:rFonts w:ascii="Calibri" w:hAnsi="Calibri" w:cs="Calibri"/>
+          <w:kern w:val="0"/>
+          <w:sz w:val="22"/>
+          <w:szCs w:val="22"/>
+        </w:rPr>
+        <w:t>mnt</w:t>
+      </w:r>
+      <w:proofErr w:type="spellEnd"/>
+      <w:r>
+        <w:rPr>
+          <w:rFonts w:ascii="Calibri" w:hAnsi="Calibri" w:cs="Calibri"/>
+          <w:kern w:val="0"/>
+          <w:sz w:val="22"/>
+          <w:szCs w:val="22"/>
+        </w:rPr>
+        <w:t>/</w:t>
+      </w:r>
+      <w:proofErr w:type="spellStart"/>
+      <w:r>
+        <w:rPr>
+          <w:rFonts w:ascii="Calibri" w:hAnsi="Calibri" w:cs="Calibri"/>
+          <w:kern w:val="0"/>
+          <w:sz w:val="22"/>
+          <w:szCs w:val="22"/>
+        </w:rPr>
+        <w:t>raid</w:t>
+      </w:r>
+      <w:proofErr w:type="spellEnd"/>
+      <w:r>
+        <w:rPr>
+          <w:rFonts w:ascii="Calibri" w:hAnsi="Calibri" w:cs="Calibri"/>
+          <w:kern w:val="0"/>
+          <w:sz w:val="22"/>
+          <w:szCs w:val="22"/>
+        </w:rPr>
+        <w:t xml:space="preserve"> usando el sistema de </w:t>
+      </w:r>
+      <w:proofErr w:type="spellStart"/>
+      <w:r>
+        <w:rPr>
+          <w:rFonts w:ascii="Calibri" w:hAnsi="Calibri" w:cs="Calibri"/>
+          <w:kern w:val="0"/>
+          <w:sz w:val="22"/>
+          <w:szCs w:val="22"/>
+        </w:rPr>
+        <w:t>archivos</w:t>
+      </w:r>
+      <w:proofErr w:type="spellEnd"/>
+      <w:r>
+        <w:rPr>
+          <w:rFonts w:ascii="Calibri" w:hAnsi="Calibri" w:cs="Calibri"/>
+          <w:kern w:val="0"/>
+          <w:sz w:val="22"/>
+          <w:szCs w:val="22"/>
+        </w:rPr>
+        <w:t xml:space="preserve"> ext4, aplicando las </w:t>
+      </w:r>
+      <w:proofErr w:type="spellStart"/>
+      <w:r>
+        <w:rPr>
+          <w:rFonts w:ascii="Calibri" w:hAnsi="Calibri" w:cs="Calibri"/>
+          <w:kern w:val="0"/>
+          <w:sz w:val="22"/>
+          <w:szCs w:val="22"/>
+        </w:rPr>
+        <w:t>opciones</w:t>
+      </w:r>
+      <w:proofErr w:type="spellEnd"/>
+      <w:r>
+        <w:rPr>
+          <w:rFonts w:ascii="Calibri" w:hAnsi="Calibri" w:cs="Calibri"/>
+          <w:kern w:val="0"/>
+          <w:sz w:val="22"/>
+          <w:szCs w:val="22"/>
+        </w:rPr>
+        <w:t xml:space="preserve"> por defecto (</w:t>
+      </w:r>
+      <w:proofErr w:type="spellStart"/>
+      <w:r>
+        <w:rPr>
+          <w:rFonts w:ascii="Calibri" w:hAnsi="Calibri" w:cs="Calibri"/>
+          <w:kern w:val="0"/>
+          <w:sz w:val="22"/>
+          <w:szCs w:val="22"/>
+        </w:rPr>
+        <w:t>defaults</w:t>
+      </w:r>
+      <w:proofErr w:type="spellEnd"/>
+      <w:r>
+        <w:rPr>
+          <w:rFonts w:ascii="Calibri" w:hAnsi="Calibri" w:cs="Calibri"/>
+          <w:kern w:val="0"/>
+          <w:sz w:val="22"/>
+          <w:szCs w:val="22"/>
+        </w:rPr>
+        <w:t xml:space="preserve">) y </w:t>
+      </w:r>
+      <w:proofErr w:type="spellStart"/>
+      <w:r>
+        <w:rPr>
+          <w:rFonts w:ascii="Calibri" w:hAnsi="Calibri" w:cs="Calibri"/>
+          <w:kern w:val="0"/>
+          <w:sz w:val="22"/>
+          <w:szCs w:val="22"/>
+        </w:rPr>
+        <w:t>sin</w:t>
+      </w:r>
+      <w:proofErr w:type="spellEnd"/>
+      <w:r>
+        <w:rPr>
+          <w:rFonts w:ascii="Calibri" w:hAnsi="Calibri" w:cs="Calibri"/>
+          <w:kern w:val="0"/>
+          <w:sz w:val="22"/>
+          <w:szCs w:val="22"/>
+        </w:rPr>
+        <w:t xml:space="preserve"> </w:t>
+      </w:r>
+      <w:proofErr w:type="spellStart"/>
+      <w:r>
+        <w:rPr>
+          <w:rFonts w:ascii="Calibri" w:hAnsi="Calibri" w:cs="Calibri"/>
+          <w:kern w:val="0"/>
+          <w:sz w:val="22"/>
+          <w:szCs w:val="22"/>
+        </w:rPr>
+        <w:t>incluir</w:t>
+      </w:r>
+      <w:proofErr w:type="spellEnd"/>
+      <w:r>
+        <w:rPr>
+          <w:rFonts w:ascii="Calibri" w:hAnsi="Calibri" w:cs="Calibri"/>
+          <w:kern w:val="0"/>
+          <w:sz w:val="22"/>
+          <w:szCs w:val="22"/>
+        </w:rPr>
+        <w:t xml:space="preserve"> el dispositivo en </w:t>
+      </w:r>
+      <w:proofErr w:type="spellStart"/>
+      <w:r>
+        <w:rPr>
+          <w:rFonts w:ascii="Calibri" w:hAnsi="Calibri" w:cs="Calibri"/>
+          <w:kern w:val="0"/>
+          <w:sz w:val="22"/>
+          <w:szCs w:val="22"/>
+        </w:rPr>
+        <w:t>dump</w:t>
+      </w:r>
+      <w:proofErr w:type="spellEnd"/>
+      <w:r>
+        <w:rPr>
+          <w:rFonts w:ascii="Calibri" w:hAnsi="Calibri" w:cs="Calibri"/>
+          <w:kern w:val="0"/>
+          <w:sz w:val="22"/>
+          <w:szCs w:val="22"/>
+        </w:rPr>
+        <w:t xml:space="preserve"> ni en la verificación de </w:t>
+      </w:r>
+      <w:proofErr w:type="spellStart"/>
+      <w:r>
+        <w:rPr>
+          <w:rFonts w:ascii="Calibri" w:hAnsi="Calibri" w:cs="Calibri"/>
+          <w:kern w:val="0"/>
+          <w:sz w:val="22"/>
+          <w:szCs w:val="22"/>
+        </w:rPr>
+        <w:t>fsck</w:t>
+      </w:r>
+      <w:proofErr w:type="spellEnd"/>
+      <w:r>
+        <w:rPr>
+          <w:rFonts w:ascii="Calibri" w:hAnsi="Calibri" w:cs="Calibri"/>
+          <w:kern w:val="0"/>
+          <w:sz w:val="22"/>
+          <w:szCs w:val="22"/>
+        </w:rPr>
+        <w:t xml:space="preserve"> en el inicio.</w:t>
+      </w:r>
     </w:p>
     <w:p>
       <w:pPr>
@@ -1836,8 +4239,49 @@
           <w:kern w:val="0"/>
         </w:rPr>
         <w:lastRenderedPageBreak/>
-        <w:t>8.- Usa el comando mdadm --detail para mostrar el estado actual del RAID. Explica con tus</w:t>
-      </w:r>
+        <w:t xml:space="preserve">8.- Usa el comando </w:t>
+      </w:r>
+      <w:proofErr w:type="spellStart"/>
+      <w:r>
+        <w:rPr>
+          <w:rFonts w:ascii="Calibri" w:hAnsi="Calibri" w:cs="Calibri"/>
+          <w:kern w:val="0"/>
+        </w:rPr>
+        <w:t>mdadm</w:t>
+      </w:r>
+      <w:proofErr w:type="spellEnd"/>
+      <w:r>
+        <w:rPr>
+          <w:rFonts w:ascii="Calibri" w:hAnsi="Calibri" w:cs="Calibri"/>
+          <w:kern w:val="0"/>
+        </w:rPr>
+        <w:t xml:space="preserve"> --</w:t>
+      </w:r>
+      <w:proofErr w:type="spellStart"/>
+      <w:r>
+        <w:rPr>
+          <w:rFonts w:ascii="Calibri" w:hAnsi="Calibri" w:cs="Calibri"/>
+          <w:kern w:val="0"/>
+        </w:rPr>
+        <w:t>detail</w:t>
+      </w:r>
+      <w:proofErr w:type="spellEnd"/>
+      <w:r>
+        <w:rPr>
+          <w:rFonts w:ascii="Calibri" w:hAnsi="Calibri" w:cs="Calibri"/>
+          <w:kern w:val="0"/>
+        </w:rPr>
+        <w:t xml:space="preserve"> para mostrar el estado actual del RAID. Explica con </w:t>
+      </w:r>
+      <w:proofErr w:type="spellStart"/>
+      <w:r>
+        <w:rPr>
+          <w:rFonts w:ascii="Calibri" w:hAnsi="Calibri" w:cs="Calibri"/>
+          <w:kern w:val="0"/>
+        </w:rPr>
+        <w:t>tus</w:t>
+      </w:r>
+      <w:proofErr w:type="spellEnd"/>
     </w:p>
     <w:p>
       <w:pPr>
@@ -1887,6 +4331,7 @@
       <w:r>
         <w:rPr>
           <w:rFonts w:ascii="Calibri" w:hAnsi="Calibri" w:cs="Calibri"/>
+          <w:noProof/>
           <w:kern w:val="0"/>
         </w:rPr>
         <w:drawing>
@@ -1938,6 +4383,118 @@
           <w:kern w:val="0"/>
         </w:rPr>
       </w:pPr>
+      <w:r>
+        <w:rPr>
+          <w:rFonts w:ascii="Calibri" w:hAnsi="Calibri" w:cs="Calibri"/>
+          <w:b/>
+          <w:bCs/>
+          <w:kern w:val="0"/>
+        </w:rPr>
+        <w:t xml:space="preserve">Explicación: </w:t>
+      </w:r>
+      <w:r>
+        <w:rPr>
+          <w:rFonts w:ascii="Calibri" w:hAnsi="Calibri" w:cs="Calibri"/>
+          <w:kern w:val="0"/>
+        </w:rPr>
+        <w:t xml:space="preserve">La información más relevante sería la </w:t>
+      </w:r>
+      <w:proofErr w:type="spellStart"/>
+      <w:r>
+        <w:rPr>
+          <w:rFonts w:ascii="Calibri" w:hAnsi="Calibri" w:cs="Calibri"/>
+          <w:kern w:val="0"/>
+        </w:rPr>
+        <w:t>tabla</w:t>
+      </w:r>
+      <w:proofErr w:type="spellEnd"/>
+      <w:r>
+        <w:rPr>
+          <w:rFonts w:ascii="Calibri" w:hAnsi="Calibri" w:cs="Calibri"/>
+          <w:kern w:val="0"/>
+        </w:rPr>
+        <w:t xml:space="preserve"> final, que nos </w:t>
+      </w:r>
+      <w:proofErr w:type="spellStart"/>
+      <w:r>
+        <w:rPr>
+          <w:rFonts w:ascii="Calibri" w:hAnsi="Calibri" w:cs="Calibri"/>
+          <w:kern w:val="0"/>
+        </w:rPr>
+        <w:t>dice</w:t>
+      </w:r>
+      <w:proofErr w:type="spellEnd"/>
+      <w:r>
+        <w:rPr>
+          <w:rFonts w:ascii="Calibri" w:hAnsi="Calibri" w:cs="Calibri"/>
+          <w:kern w:val="0"/>
+        </w:rPr>
+        <w:t xml:space="preserve"> los discos que forman el </w:t>
+      </w:r>
+      <w:proofErr w:type="spellStart"/>
+      <w:r>
+        <w:rPr>
+          <w:rFonts w:ascii="Calibri" w:hAnsi="Calibri" w:cs="Calibri"/>
+          <w:kern w:val="0"/>
+        </w:rPr>
+        <w:t>raid</w:t>
+      </w:r>
+      <w:proofErr w:type="spellEnd"/>
+      <w:r>
+        <w:rPr>
+          <w:rFonts w:ascii="Calibri" w:hAnsi="Calibri" w:cs="Calibri"/>
+          <w:kern w:val="0"/>
+        </w:rPr>
+        <w:t xml:space="preserve">, las </w:t>
+      </w:r>
+      <w:proofErr w:type="spellStart"/>
+      <w:r>
+        <w:rPr>
+          <w:rFonts w:ascii="Calibri" w:hAnsi="Calibri" w:cs="Calibri"/>
+          <w:kern w:val="0"/>
+        </w:rPr>
+        <w:t>particiones</w:t>
+      </w:r>
+      <w:proofErr w:type="spellEnd"/>
+      <w:r>
+        <w:rPr>
+          <w:rFonts w:ascii="Calibri" w:hAnsi="Calibri" w:cs="Calibri"/>
+          <w:kern w:val="0"/>
+        </w:rPr>
+        <w:t xml:space="preserve"> que se usaron en </w:t>
+      </w:r>
+      <w:proofErr w:type="spellStart"/>
+      <w:r>
+        <w:rPr>
+          <w:rFonts w:ascii="Calibri" w:hAnsi="Calibri" w:cs="Calibri"/>
+          <w:kern w:val="0"/>
+        </w:rPr>
+        <w:t>su</w:t>
+      </w:r>
+      <w:proofErr w:type="spellEnd"/>
+      <w:r>
+        <w:rPr>
+          <w:rFonts w:ascii="Calibri" w:hAnsi="Calibri" w:cs="Calibri"/>
+          <w:kern w:val="0"/>
+        </w:rPr>
+        <w:t xml:space="preserve"> </w:t>
+      </w:r>
+      <w:proofErr w:type="spellStart"/>
+      <w:r>
+        <w:rPr>
+          <w:rFonts w:ascii="Calibri" w:hAnsi="Calibri" w:cs="Calibri"/>
+          <w:kern w:val="0"/>
+        </w:rPr>
+        <w:t>montaje</w:t>
+      </w:r>
+      <w:proofErr w:type="spellEnd"/>
+      <w:r>
+        <w:rPr>
+          <w:rFonts w:ascii="Calibri" w:hAnsi="Calibri" w:cs="Calibri"/>
+          <w:kern w:val="0"/>
+        </w:rPr>
+        <w:t>, el estado del disco y el dispositivo que es cada disco dentro del RAID.</w:t>
+      </w:r>
     </w:p>
     <w:p>
       <w:pPr>
@@ -1951,12 +4508,41 @@
           <w:kern w:val="0"/>
         </w:rPr>
       </w:pPr>
-      <w:r>
-        <w:rPr>
-          <w:rFonts w:ascii="Calibri" w:hAnsi="Calibri" w:cs="Calibri"/>
-          <w:kern w:val="0"/>
-        </w:rPr>
-        <w:t>9.- Marca como fallo alguna partición del RAID y realiza la captura de pantalla del comando</w:t>
+    </w:p>
+    <w:p>
+      <w:pPr>
+        <w:autoSpaceDE w:val="0"/>
+        <w:autoSpaceDN w:val="0"/>
+        <w:adjustRightInd w:val="0"/>
+        <w:spacing w:after="0" w:line="240" w:lineRule="auto"/>
+        <w:jc w:val="both"/>
+        <w:rPr>
+          <w:rFonts w:ascii="Calibri" w:hAnsi="Calibri" w:cs="Calibri"/>
+          <w:kern w:val="0"/>
+        </w:rPr>
+      </w:pPr>
+      <w:r>
+        <w:rPr>
+          <w:rFonts w:ascii="Calibri" w:hAnsi="Calibri" w:cs="Calibri"/>
+          <w:kern w:val="0"/>
+        </w:rPr>
+        <w:t xml:space="preserve">9.- Marca como fallo </w:t>
+      </w:r>
+      <w:proofErr w:type="spellStart"/>
+      <w:r>
+        <w:rPr>
+          <w:rFonts w:ascii="Calibri" w:hAnsi="Calibri" w:cs="Calibri"/>
+          <w:kern w:val="0"/>
+        </w:rPr>
+        <w:t>alguna</w:t>
+      </w:r>
+      <w:proofErr w:type="spellEnd"/>
+      <w:r>
+        <w:rPr>
+          <w:rFonts w:ascii="Calibri" w:hAnsi="Calibri" w:cs="Calibri"/>
+          <w:kern w:val="0"/>
+        </w:rPr>
+        <w:t xml:space="preserve"> partición del RAID y realiza la captura de pantalla del comando</w:t>
       </w:r>
       <w:r>
         <w:rPr>
@@ -1965,12 +4551,53 @@
         </w:rPr>
         <w:t xml:space="preserve"> </w:t>
       </w:r>
-      <w:r>
-        <w:rPr>
-          <w:rFonts w:ascii="Calibri" w:hAnsi="Calibri" w:cs="Calibri"/>
-          <w:kern w:val="0"/>
-        </w:rPr>
-        <w:t>mdadm --detail de la partición del RAID en la que se vea que el disco de repuesto ha entrado en</w:t>
+      <w:proofErr w:type="spellStart"/>
+      <w:r>
+        <w:rPr>
+          <w:rFonts w:ascii="Calibri" w:hAnsi="Calibri" w:cs="Calibri"/>
+          <w:kern w:val="0"/>
+        </w:rPr>
+        <w:t>mdadm</w:t>
+      </w:r>
+      <w:proofErr w:type="spellEnd"/>
+      <w:r>
+        <w:rPr>
+          <w:rFonts w:ascii="Calibri" w:hAnsi="Calibri" w:cs="Calibri"/>
+          <w:kern w:val="0"/>
+        </w:rPr>
+        <w:t xml:space="preserve"> --</w:t>
+      </w:r>
+      <w:proofErr w:type="spellStart"/>
+      <w:r>
+        <w:rPr>
+          <w:rFonts w:ascii="Calibri" w:hAnsi="Calibri" w:cs="Calibri"/>
+          <w:kern w:val="0"/>
+        </w:rPr>
+        <w:t>detail</w:t>
+      </w:r>
+      <w:proofErr w:type="spellEnd"/>
+      <w:r>
+        <w:rPr>
+          <w:rFonts w:ascii="Calibri" w:hAnsi="Calibri" w:cs="Calibri"/>
+          <w:kern w:val="0"/>
+        </w:rPr>
+        <w:t xml:space="preserve"> de la partición del RAID en la que se vea que el disco de </w:t>
+      </w:r>
+      <w:proofErr w:type="spellStart"/>
+      <w:r>
+        <w:rPr>
+          <w:rFonts w:ascii="Calibri" w:hAnsi="Calibri" w:cs="Calibri"/>
+          <w:kern w:val="0"/>
+        </w:rPr>
+        <w:t>repuesto</w:t>
+      </w:r>
+      <w:proofErr w:type="spellEnd"/>
+      <w:r>
+        <w:rPr>
+          <w:rFonts w:ascii="Calibri" w:hAnsi="Calibri" w:cs="Calibri"/>
+          <w:kern w:val="0"/>
+        </w:rPr>
+        <w:t xml:space="preserve"> ha entrado en</w:t>
       </w:r>
       <w:r>
         <w:rPr>
@@ -1979,12 +4606,53 @@
         </w:rPr>
         <w:t xml:space="preserve"> </w:t>
       </w:r>
-      <w:r>
-        <w:rPr>
-          <w:rFonts w:ascii="Calibri" w:hAnsi="Calibri" w:cs="Calibri"/>
-          <w:kern w:val="0"/>
-        </w:rPr>
-        <w:t>funcionamiento. En este apartado no hace falta justificar nada con texto, con la captura de pantalla</w:t>
+      <w:proofErr w:type="spellStart"/>
+      <w:r>
+        <w:rPr>
+          <w:rFonts w:ascii="Calibri" w:hAnsi="Calibri" w:cs="Calibri"/>
+          <w:kern w:val="0"/>
+        </w:rPr>
+        <w:t>funcionamiento</w:t>
+      </w:r>
+      <w:proofErr w:type="spellEnd"/>
+      <w:r>
+        <w:rPr>
+          <w:rFonts w:ascii="Calibri" w:hAnsi="Calibri" w:cs="Calibri"/>
+          <w:kern w:val="0"/>
+        </w:rPr>
+        <w:t xml:space="preserve">. En este apartado no </w:t>
+      </w:r>
+      <w:proofErr w:type="spellStart"/>
+      <w:r>
+        <w:rPr>
+          <w:rFonts w:ascii="Calibri" w:hAnsi="Calibri" w:cs="Calibri"/>
+          <w:kern w:val="0"/>
+        </w:rPr>
+        <w:t>hace</w:t>
+      </w:r>
+      <w:proofErr w:type="spellEnd"/>
+      <w:r>
+        <w:rPr>
+          <w:rFonts w:ascii="Calibri" w:hAnsi="Calibri" w:cs="Calibri"/>
+          <w:kern w:val="0"/>
+        </w:rPr>
+        <w:t xml:space="preserve"> falta </w:t>
+      </w:r>
+      <w:proofErr w:type="spellStart"/>
+      <w:r>
+        <w:rPr>
+          <w:rFonts w:ascii="Calibri" w:hAnsi="Calibri" w:cs="Calibri"/>
+          <w:kern w:val="0"/>
+        </w:rPr>
+        <w:t>justificar</w:t>
+      </w:r>
+      <w:proofErr w:type="spellEnd"/>
+      <w:r>
+        <w:rPr>
+          <w:rFonts w:ascii="Calibri" w:hAnsi="Calibri" w:cs="Calibri"/>
+          <w:kern w:val="0"/>
+        </w:rPr>
+        <w:t xml:space="preserve"> nada con texto, con la captura de pantalla</w:t>
       </w:r>
       <w:r>
         <w:rPr>
@@ -2112,6 +4780,7 @@
       <w:r>
         <w:rPr>
           <w:rFonts w:ascii="Calibri" w:hAnsi="Calibri" w:cs="Calibri"/>
+          <w:noProof/>
           <w:kern w:val="0"/>
         </w:rPr>
         <w:drawing>
@@ -2153,6 +4822,14 @@
     </w:p>
     <w:p>
       <w:pPr>
+        <w:rPr>
+          <w:rFonts w:ascii="Calibri" w:hAnsi="Calibri" w:cs="Calibri"/>
+          <w:kern w:val="0"/>
+        </w:rPr>
+      </w:pPr>
+    </w:p>
+    <w:p>
+      <w:pPr>
         <w:autoSpaceDE w:val="0"/>
         <w:autoSpaceDN w:val="0"/>
         <w:adjustRightInd w:val="0"/>
@@ -2163,20 +4840,174 @@
           <w:kern w:val="0"/>
         </w:rPr>
       </w:pPr>
-    </w:p>
-    <w:p>
-      <w:pPr>
-        <w:rPr>
-          <w:rFonts w:ascii="Calibri" w:hAnsi="Calibri" w:cs="Calibri"/>
-          <w:kern w:val="0"/>
-        </w:rPr>
-      </w:pPr>
-      <w:r>
-        <w:rPr>
-          <w:rFonts w:ascii="Calibri" w:hAnsi="Calibri" w:cs="Calibri"/>
-          <w:kern w:val="0"/>
-        </w:rPr>
-        <w:br w:type="page"/>
+      <w:r>
+        <w:rPr>
+          <w:rFonts w:ascii="Calibri" w:hAnsi="Calibri" w:cs="Calibri"/>
+          <w:kern w:val="0"/>
+        </w:rPr>
+        <w:lastRenderedPageBreak/>
+        <w:t xml:space="preserve">10.- Realiza una captura de pantalla en la que se vea cuanto ocupa esta versión de </w:t>
+      </w:r>
+      <w:proofErr w:type="spellStart"/>
+      <w:r>
+        <w:rPr>
+          <w:rFonts w:ascii="Calibri" w:hAnsi="Calibri" w:cs="Calibri"/>
+          <w:kern w:val="0"/>
+        </w:rPr>
+        <w:t>Ubuntu</w:t>
+      </w:r>
+      <w:proofErr w:type="spellEnd"/>
+      <w:r>
+        <w:rPr>
+          <w:rFonts w:ascii="Calibri" w:hAnsi="Calibri" w:cs="Calibri"/>
+          <w:kern w:val="0"/>
+        </w:rPr>
+        <w:t xml:space="preserve"> Server en</w:t>
+      </w:r>
+      <w:r>
+        <w:rPr>
+          <w:rFonts w:ascii="Calibri" w:hAnsi="Calibri" w:cs="Calibri"/>
+          <w:kern w:val="0"/>
+        </w:rPr>
+        <w:t xml:space="preserve"> </w:t>
+      </w:r>
+      <w:r>
+        <w:rPr>
+          <w:rFonts w:ascii="Calibri" w:hAnsi="Calibri" w:cs="Calibri"/>
+          <w:kern w:val="0"/>
+        </w:rPr>
+        <w:t xml:space="preserve">disco y </w:t>
+      </w:r>
+      <w:proofErr w:type="spellStart"/>
+      <w:r>
+        <w:rPr>
+          <w:rFonts w:ascii="Calibri" w:hAnsi="Calibri" w:cs="Calibri"/>
+          <w:kern w:val="0"/>
+        </w:rPr>
+        <w:t>también</w:t>
+      </w:r>
+      <w:proofErr w:type="spellEnd"/>
+      <w:r>
+        <w:rPr>
+          <w:rFonts w:ascii="Calibri" w:hAnsi="Calibri" w:cs="Calibri"/>
+          <w:kern w:val="0"/>
+        </w:rPr>
+        <w:t xml:space="preserve"> en memoria RAM. Compara el uso de disco y memoria en esta versión contra un</w:t>
+      </w:r>
+      <w:r>
+        <w:rPr>
+          <w:rFonts w:ascii="Calibri" w:hAnsi="Calibri" w:cs="Calibri"/>
+          <w:kern w:val="0"/>
+        </w:rPr>
+        <w:t xml:space="preserve"> </w:t>
+      </w:r>
+      <w:proofErr w:type="spellStart"/>
+      <w:r>
+        <w:rPr>
+          <w:rFonts w:ascii="Calibri" w:hAnsi="Calibri" w:cs="Calibri"/>
+          <w:kern w:val="0"/>
+        </w:rPr>
+        <w:t>Ubuntu</w:t>
+      </w:r>
+      <w:proofErr w:type="spellEnd"/>
+      <w:r>
+        <w:rPr>
+          <w:rFonts w:ascii="Calibri" w:hAnsi="Calibri" w:cs="Calibri"/>
+          <w:kern w:val="0"/>
+        </w:rPr>
+        <w:t xml:space="preserve"> </w:t>
+      </w:r>
+      <w:proofErr w:type="spellStart"/>
+      <w:r>
+        <w:rPr>
+          <w:rFonts w:ascii="Calibri" w:hAnsi="Calibri" w:cs="Calibri"/>
+          <w:kern w:val="0"/>
+        </w:rPr>
+        <w:t>Desktop</w:t>
+      </w:r>
+      <w:proofErr w:type="spellEnd"/>
+      <w:r>
+        <w:rPr>
+          <w:rFonts w:ascii="Calibri" w:hAnsi="Calibri" w:cs="Calibri"/>
+          <w:kern w:val="0"/>
+        </w:rPr>
+        <w:t xml:space="preserve"> y </w:t>
+      </w:r>
+      <w:proofErr w:type="spellStart"/>
+      <w:r>
+        <w:rPr>
+          <w:rFonts w:ascii="Calibri" w:hAnsi="Calibri" w:cs="Calibri"/>
+          <w:kern w:val="0"/>
+        </w:rPr>
+        <w:t>justifica</w:t>
+      </w:r>
+      <w:proofErr w:type="spellEnd"/>
+      <w:r>
+        <w:rPr>
+          <w:rFonts w:ascii="Calibri" w:hAnsi="Calibri" w:cs="Calibri"/>
+          <w:kern w:val="0"/>
+        </w:rPr>
+        <w:t xml:space="preserve"> con </w:t>
+      </w:r>
+      <w:proofErr w:type="spellStart"/>
+      <w:r>
+        <w:rPr>
+          <w:rFonts w:ascii="Calibri" w:hAnsi="Calibri" w:cs="Calibri"/>
+          <w:kern w:val="0"/>
+        </w:rPr>
+        <w:t>tus</w:t>
+      </w:r>
+      <w:proofErr w:type="spellEnd"/>
+      <w:r>
+        <w:rPr>
+          <w:rFonts w:ascii="Calibri" w:hAnsi="Calibri" w:cs="Calibri"/>
+          <w:kern w:val="0"/>
+        </w:rPr>
+        <w:t xml:space="preserve"> propias palabras </w:t>
+      </w:r>
+      <w:proofErr w:type="spellStart"/>
+      <w:r>
+        <w:rPr>
+          <w:rFonts w:ascii="Calibri" w:hAnsi="Calibri" w:cs="Calibri"/>
+          <w:kern w:val="0"/>
+        </w:rPr>
+        <w:t>qué</w:t>
+      </w:r>
+      <w:proofErr w:type="spellEnd"/>
+      <w:r>
+        <w:rPr>
+          <w:rFonts w:ascii="Calibri" w:hAnsi="Calibri" w:cs="Calibri"/>
+          <w:kern w:val="0"/>
+        </w:rPr>
+        <w:t xml:space="preserve"> sistema preferirías</w:t>
+      </w:r>
+      <w:r>
+        <w:rPr>
+          <w:rFonts w:ascii="Calibri" w:hAnsi="Calibri" w:cs="Calibri"/>
+          <w:kern w:val="0"/>
+        </w:rPr>
+        <w:t xml:space="preserve"> </w:t>
+      </w:r>
+      <w:r>
+        <w:rPr>
+          <w:rFonts w:ascii="Calibri" w:hAnsi="Calibri" w:cs="Calibri"/>
+          <w:kern w:val="0"/>
+        </w:rPr>
+        <w:t>para montar en un</w:t>
+      </w:r>
+      <w:r>
+        <w:rPr>
+          <w:rFonts w:ascii="Calibri" w:hAnsi="Calibri" w:cs="Calibri"/>
+          <w:kern w:val="0"/>
+        </w:rPr>
+        <w:t xml:space="preserve"> </w:t>
+      </w:r>
+      <w:r>
+        <w:rPr>
+          <w:rFonts w:ascii="Calibri" w:hAnsi="Calibri" w:cs="Calibri"/>
+          <w:kern w:val="0"/>
+        </w:rPr>
+        <w:t>clúster de ordenadores.</w:t>
       </w:r>
     </w:p>
     <w:p>
@@ -2191,70 +5022,6 @@
           <w:kern w:val="0"/>
         </w:rPr>
       </w:pPr>
-      <w:r>
-        <w:rPr>
-          <w:rFonts w:ascii="Calibri" w:hAnsi="Calibri" w:cs="Calibri"/>
-          <w:kern w:val="0"/>
-        </w:rPr>
-        <w:lastRenderedPageBreak/>
-        <w:t>10.- Realiza una captura de pantalla en la que se vea cuanto ocupa esta versión de Ubuntu Server en</w:t>
-      </w:r>
-      <w:r>
-        <w:rPr>
-          <w:rFonts w:ascii="Calibri" w:hAnsi="Calibri" w:cs="Calibri"/>
-          <w:kern w:val="0"/>
-        </w:rPr>
-        <w:t xml:space="preserve"> </w:t>
-      </w:r>
-      <w:r>
-        <w:rPr>
-          <w:rFonts w:ascii="Calibri" w:hAnsi="Calibri" w:cs="Calibri"/>
-          <w:kern w:val="0"/>
-        </w:rPr>
-        <w:t>disco y también en memoria RAM. Compara el uso de disco y memoria en esta versión contra un</w:t>
-      </w:r>
-      <w:r>
-        <w:rPr>
-          <w:rFonts w:ascii="Calibri" w:hAnsi="Calibri" w:cs="Calibri"/>
-          <w:kern w:val="0"/>
-        </w:rPr>
-        <w:t xml:space="preserve"> </w:t>
-      </w:r>
-      <w:r>
-        <w:rPr>
-          <w:rFonts w:ascii="Calibri" w:hAnsi="Calibri" w:cs="Calibri"/>
-          <w:kern w:val="0"/>
-        </w:rPr>
-        <w:t>Ubuntu Desktop y justifica con tus propias palabras qué sistema preferirías</w:t>
-      </w:r>
-      <w:r>
-        <w:rPr>
-          <w:rFonts w:ascii="Calibri" w:hAnsi="Calibri" w:cs="Calibri"/>
-          <w:kern w:val="0"/>
-        </w:rPr>
-        <w:t xml:space="preserve"> </w:t>
-      </w:r>
-      <w:r>
-        <w:rPr>
-          <w:rFonts w:ascii="Calibri" w:hAnsi="Calibri" w:cs="Calibri"/>
-          <w:kern w:val="0"/>
-        </w:rPr>
-        <w:t>para montar en un</w:t>
-      </w:r>
-      <w:r>
-        <w:rPr>
-          <w:rFonts w:ascii="Calibri" w:hAnsi="Calibri" w:cs="Calibri"/>
-          <w:kern w:val="0"/>
-        </w:rPr>
-        <w:t xml:space="preserve"> </w:t>
-      </w:r>
-      <w:r>
-        <w:rPr>
-          <w:rFonts w:ascii="Calibri" w:hAnsi="Calibri" w:cs="Calibri"/>
-          <w:kern w:val="0"/>
-        </w:rPr>
-        <w:t>clúster de ordenadores.</w:t>
-      </w:r>
     </w:p>
     <w:p>
       <w:pPr>
@@ -2268,22 +5035,10 @@
           <w:kern w:val="0"/>
         </w:rPr>
       </w:pPr>
-    </w:p>
-    <w:p>
-      <w:pPr>
-        <w:autoSpaceDE w:val="0"/>
-        <w:autoSpaceDN w:val="0"/>
-        <w:adjustRightInd w:val="0"/>
-        <w:spacing w:after="0" w:line="240" w:lineRule="auto"/>
-        <w:jc w:val="both"/>
-        <w:rPr>
-          <w:rFonts w:ascii="Calibri" w:hAnsi="Calibri" w:cs="Calibri"/>
-          <w:kern w:val="0"/>
-        </w:rPr>
-      </w:pPr>
-      <w:r>
-        <w:rPr>
-          <w:rFonts w:ascii="Calibri" w:hAnsi="Calibri" w:cs="Calibri"/>
+      <w:r>
+        <w:rPr>
+          <w:rFonts w:ascii="Calibri" w:hAnsi="Calibri" w:cs="Calibri"/>
+          <w:noProof/>
           <w:kern w:val="0"/>
         </w:rPr>
         <w:drawing>
@@ -3247,6 +6002,36 @@
       <w:spacing w:val="5"/>
     </w:rPr>
   </w:style>
+  <w:style w:type="paragraph" w:styleId="HTMLconformatoprevio">
+    <w:name w:val="HTML Preformatted"/>
+    <w:basedOn w:val="Normal"/>
+    <w:link w:val="HTMLconformatoprevioCar"/>
+    <w:uiPriority w:val="99"/>
+    <w:semiHidden/>
+    <w:unhideWhenUsed/>
+    <w:rsid w:val="0084268F"/>
+    <w:pPr>
+      <w:spacing w:after="0" w:line="240" w:lineRule="auto"/>
+    </w:pPr>
+    <w:rPr>
+      <w:rFonts w:ascii="Consolas" w:hAnsi="Consolas"/>
+      <w:sz w:val="20"/>
+      <w:szCs w:val="20"/>
+    </w:rPr>
+  </w:style>
+  <w:style w:type="character" w:customStyle="1" w:styleId="HTMLconformatoprevioCar">
+    <w:name w:val="HTML con formato previo Car"/>
+    <w:basedOn w:val="Fuentedeprrafopredeter"/>
+    <w:link w:val="HTMLconformatoprevio"/>
+    <w:uiPriority w:val="99"/>
+    <w:semiHidden/>
+    <w:rsid w:val="0084268F"/>
+    <w:rPr>
+      <w:rFonts w:ascii="Consolas" w:hAnsi="Consolas"/>
+      <w:sz w:val="20"/>
+      <w:szCs w:val="20"/>
+    </w:rPr>
+  </w:style>
 </w:styles>
 </file>
 

</xml_diff>